<commit_message>
Several files are added
</commit_message>
<xml_diff>
--- a/Resumen_lenguaje_R.docx
+++ b/Resumen_lenguaje_R.docx
@@ -1284,6 +1284,9 @@
           <w:numId w:val="4"/>
         </w:numPr>
       </w:pPr>
+      <w:r>
+        <w:t>~ para poner el signo: alt+126</w:t>
+      </w:r>
     </w:p>
     <w:p>
       <w:pPr>
@@ -2592,6 +2595,109 @@
           <w:rFonts w:ascii="Consolas" w:hAnsi="Consolas"/>
         </w:rPr>
       </w:pPr>
+      <w:r>
+        <w:rPr>
+          <w:rFonts w:ascii="Consolas" w:hAnsi="Consolas"/>
+        </w:rPr>
+        <w:t>Factores, tipo de dato que t</w:t>
+      </w:r>
+      <w:r>
+        <w:rPr>
+          <w:rFonts w:ascii="Consolas" w:hAnsi="Consolas"/>
+        </w:rPr>
+        <w:t xml:space="preserve">ienen variables categóricas, </w:t>
+      </w:r>
+      <w:proofErr w:type="spellStart"/>
+      <w:r>
+        <w:rPr>
+          <w:rFonts w:ascii="Consolas" w:hAnsi="Consolas"/>
+        </w:rPr>
+        <w:t>labels</w:t>
+      </w:r>
+      <w:proofErr w:type="spellEnd"/>
+      <w:r>
+        <w:rPr>
+          <w:rFonts w:ascii="Consolas" w:hAnsi="Consolas"/>
+        </w:rPr>
+        <w:t xml:space="preserve"> o etiquetas</w:t>
+      </w:r>
+      <w:r>
+        <w:rPr>
+          <w:rFonts w:ascii="Consolas" w:hAnsi="Consolas"/>
+        </w:rPr>
+        <w:t xml:space="preserve">, ya son </w:t>
+      </w:r>
+      <w:proofErr w:type="spellStart"/>
+      <w:r>
+        <w:rPr>
+          <w:rFonts w:ascii="Consolas" w:hAnsi="Consolas"/>
+        </w:rPr>
+        <w:t>chr</w:t>
+      </w:r>
+      <w:proofErr w:type="spellEnd"/>
+    </w:p>
+    <w:p>
+      <w:pPr>
+        <w:rPr>
+          <w:rFonts w:ascii="Consolas" w:hAnsi="Consolas"/>
+        </w:rPr>
+      </w:pPr>
+      <w:proofErr w:type="spellStart"/>
+      <w:r>
+        <w:rPr>
+          <w:rFonts w:ascii="Consolas" w:hAnsi="Consolas"/>
+        </w:rPr>
+        <w:t>Nivel_curso</w:t>
+      </w:r>
+      <w:proofErr w:type="spellEnd"/>
+      <w:r>
+        <w:rPr>
+          <w:rFonts w:ascii="Consolas" w:hAnsi="Consolas"/>
+        </w:rPr>
+        <w:t xml:space="preserve"> &lt;-</w:t>
+      </w:r>
+      <w:proofErr w:type="gramStart"/>
+      <w:r>
+        <w:rPr>
+          <w:rFonts w:ascii="Consolas" w:hAnsi="Consolas"/>
+        </w:rPr>
+        <w:t>c(</w:t>
+      </w:r>
+      <w:proofErr w:type="gramEnd"/>
+      <w:r>
+        <w:rPr>
+          <w:rFonts w:ascii="Consolas" w:hAnsi="Consolas"/>
+        </w:rPr>
+        <w:t>“</w:t>
+      </w:r>
+      <w:proofErr w:type="spellStart"/>
+      <w:r>
+        <w:rPr>
+          <w:rFonts w:ascii="Consolas" w:hAnsi="Consolas"/>
+        </w:rPr>
+        <w:t>Bsico</w:t>
+      </w:r>
+      <w:proofErr w:type="spellEnd"/>
+      <w:r>
+        <w:rPr>
+          <w:rFonts w:ascii="Consolas" w:hAnsi="Consolas"/>
+        </w:rPr>
+        <w:t>”,”</w:t>
+      </w:r>
+      <w:proofErr w:type="spellStart"/>
+      <w:r>
+        <w:rPr>
+          <w:rFonts w:ascii="Consolas" w:hAnsi="Consolas"/>
+        </w:rPr>
+        <w:t>Intermedio”,”Avanzado</w:t>
+      </w:r>
+      <w:proofErr w:type="spellEnd"/>
+      <w:r>
+        <w:rPr>
+          <w:rFonts w:ascii="Consolas" w:hAnsi="Consolas"/>
+        </w:rPr>
+        <w:t>”)</w:t>
+      </w:r>
     </w:p>
     <w:p>
       <w:pPr>
@@ -2687,6 +2793,7 @@
         <w:rPr>
           <w:rFonts w:ascii="Consolas" w:hAnsi="Consolas"/>
         </w:rPr>
+        <w:lastRenderedPageBreak/>
         <w:t>Tabla_uno$columna_dos</w:t>
       </w:r>
       <w:proofErr w:type="spellEnd"/>
@@ -2744,7 +2851,6 @@
         <w:rPr>
           <w:rFonts w:ascii="Consolas" w:hAnsi="Consolas"/>
         </w:rPr>
-        <w:lastRenderedPageBreak/>
         <w:t>O</w:t>
       </w:r>
     </w:p>
@@ -3432,8 +3538,6 @@
               </w:rPr>
               <w:t>plyr</w:t>
             </w:r>
-            <w:bookmarkStart w:id="0" w:name="_GoBack"/>
-            <w:bookmarkEnd w:id="0"/>
           </w:p>
         </w:tc>
       </w:tr>
@@ -3662,86 +3766,1357 @@
         <w:rPr>
           <w:rFonts w:cstheme="minorHAnsi"/>
         </w:rPr>
+        <w:t>...operaciones entre argumentos...</w:t>
+      </w:r>
+    </w:p>
+    <w:p>
+      <w:pPr>
+        <w:rPr>
+          <w:rFonts w:cstheme="minorHAnsi"/>
+        </w:rPr>
+      </w:pPr>
+      <w:r>
+        <w:rPr>
+          <w:rFonts w:cstheme="minorHAnsi"/>
+        </w:rPr>
+        <w:t>...guardar resultado a mostrar en una variable (</w:t>
+      </w:r>
+      <w:proofErr w:type="spellStart"/>
+      <w:r>
+        <w:rPr>
+          <w:rFonts w:cstheme="minorHAnsi"/>
+        </w:rPr>
+        <w:t>var.resultado</w:t>
+      </w:r>
+      <w:proofErr w:type="spellEnd"/>
+      <w:r>
+        <w:rPr>
+          <w:rFonts w:cstheme="minorHAnsi"/>
+        </w:rPr>
+        <w:t xml:space="preserve">)... </w:t>
+      </w:r>
+      <w:proofErr w:type="spellStart"/>
+      <w:proofErr w:type="gramStart"/>
+      <w:r>
+        <w:rPr>
+          <w:rFonts w:cstheme="minorHAnsi"/>
+        </w:rPr>
+        <w:t>return</w:t>
+      </w:r>
+      <w:proofErr w:type="spellEnd"/>
+      <w:r>
+        <w:rPr>
+          <w:rFonts w:cstheme="minorHAnsi"/>
+        </w:rPr>
+        <w:t>(</w:t>
+      </w:r>
+      <w:proofErr w:type="spellStart"/>
+      <w:proofErr w:type="gramEnd"/>
+      <w:r>
+        <w:rPr>
+          <w:rFonts w:cstheme="minorHAnsi"/>
+        </w:rPr>
+        <w:t>var.resultado</w:t>
+      </w:r>
+      <w:proofErr w:type="spellEnd"/>
+      <w:r>
+        <w:rPr>
+          <w:rFonts w:cstheme="minorHAnsi"/>
+        </w:rPr>
+        <w:t>)</w:t>
+      </w:r>
+    </w:p>
+    <w:p>
+      <w:pPr>
+        <w:rPr>
+          <w:rFonts w:cstheme="minorHAnsi"/>
+        </w:rPr>
+      </w:pPr>
+      <w:r>
+        <w:rPr>
+          <w:rFonts w:cstheme="minorHAnsi"/>
+        </w:rPr>
+        <w:t>}</w:t>
+      </w:r>
+    </w:p>
+    <w:p>
+      <w:pPr>
+        <w:rPr>
+          <w:rFonts w:cstheme="minorHAnsi"/>
+        </w:rPr>
+      </w:pPr>
+      <w:r>
+        <w:rPr>
+          <w:rFonts w:cstheme="minorHAnsi"/>
+        </w:rPr>
+        <w:t xml:space="preserve">EDA: análisis  exploratorio de datos </w:t>
+      </w:r>
+      <w:proofErr w:type="gramStart"/>
+      <w:r>
+        <w:rPr>
+          <w:rFonts w:cstheme="minorHAnsi"/>
+        </w:rPr>
+        <w:t>(</w:t>
+      </w:r>
+      <w:r>
+        <w:rPr>
+          <w:rFonts w:cstheme="minorHAnsi"/>
+        </w:rPr>
+        <w:t xml:space="preserve"> </w:t>
+      </w:r>
+      <w:proofErr w:type="spellStart"/>
+      <w:r>
+        <w:rPr>
+          <w:rFonts w:cstheme="minorHAnsi"/>
+        </w:rPr>
+        <w:t>exploratory</w:t>
+      </w:r>
+      <w:proofErr w:type="spellEnd"/>
+      <w:proofErr w:type="gramEnd"/>
+      <w:r>
+        <w:rPr>
+          <w:rFonts w:cstheme="minorHAnsi"/>
+        </w:rPr>
+        <w:t xml:space="preserve"> data </w:t>
+      </w:r>
+      <w:proofErr w:type="spellStart"/>
+      <w:r>
+        <w:rPr>
+          <w:rFonts w:cstheme="minorHAnsi"/>
+        </w:rPr>
+        <w:t>analysis</w:t>
+      </w:r>
+      <w:proofErr w:type="spellEnd"/>
+      <w:r>
+        <w:rPr>
+          <w:rFonts w:cstheme="minorHAnsi"/>
+        </w:rPr>
+        <w:t>).</w:t>
+      </w:r>
+    </w:p>
+    <w:p>
+      <w:pPr>
+        <w:rPr>
+          <w:rFonts w:cstheme="minorHAnsi"/>
+        </w:rPr>
+      </w:pPr>
+      <w:r>
+        <w:rPr>
+          <w:rFonts w:cstheme="minorHAnsi"/>
+        </w:rPr>
+        <w:t xml:space="preserve">Importancia de la </w:t>
+      </w:r>
+      <w:proofErr w:type="spellStart"/>
+      <w:r>
+        <w:rPr>
+          <w:rFonts w:cstheme="minorHAnsi"/>
+        </w:rPr>
+        <w:t>visualiacion</w:t>
+      </w:r>
+      <w:proofErr w:type="spellEnd"/>
+      <w:r>
+        <w:rPr>
+          <w:rFonts w:cstheme="minorHAnsi"/>
+        </w:rPr>
+        <w:t xml:space="preserve"> de los datos antes que en las formulas estadísticas</w:t>
+      </w:r>
+    </w:p>
+    <w:p>
+      <w:pPr>
+        <w:rPr>
+          <w:rFonts w:cstheme="minorHAnsi"/>
+        </w:rPr>
+      </w:pPr>
+      <w:r>
+        <w:rPr>
+          <w:rFonts w:cstheme="minorHAnsi"/>
+        </w:rPr>
+        <w:t>Para tener pistas de los datos</w:t>
+      </w:r>
+    </w:p>
+    <w:p>
+      <w:pPr>
+        <w:rPr>
+          <w:rFonts w:cstheme="minorHAnsi"/>
+        </w:rPr>
+      </w:pPr>
+      <w:r>
+        <w:rPr>
+          <w:rFonts w:cstheme="minorHAnsi"/>
+        </w:rPr>
+        <w:t>ESTADISTICAS DESCRIPTIVAS</w:t>
+      </w:r>
+    </w:p>
+    <w:p>
+      <w:pPr>
+        <w:rPr>
+          <w:rFonts w:cstheme="minorHAnsi"/>
+        </w:rPr>
+      </w:pPr>
+    </w:p>
+    <w:p>
+      <w:pPr>
+        <w:rPr>
+          <w:rFonts w:cstheme="minorHAnsi"/>
+        </w:rPr>
+      </w:pPr>
+      <w:proofErr w:type="spellStart"/>
+      <w:r>
+        <w:rPr>
+          <w:rFonts w:cstheme="minorHAnsi"/>
+        </w:rPr>
+        <w:t>Correlation</w:t>
+      </w:r>
+      <w:proofErr w:type="spellEnd"/>
+    </w:p>
+    <w:p>
+      <w:pPr>
+        <w:rPr>
+          <w:rFonts w:cstheme="minorHAnsi"/>
+        </w:rPr>
+      </w:pPr>
+      <w:proofErr w:type="spellStart"/>
+      <w:r>
+        <w:rPr>
+          <w:rFonts w:cstheme="minorHAnsi"/>
+        </w:rPr>
+        <w:t>Std</w:t>
+      </w:r>
+      <w:proofErr w:type="spellEnd"/>
+      <w:r>
+        <w:rPr>
+          <w:rFonts w:cstheme="minorHAnsi"/>
+        </w:rPr>
+        <w:t xml:space="preserve">. </w:t>
+      </w:r>
+      <w:proofErr w:type="spellStart"/>
+      <w:r>
+        <w:rPr>
+          <w:rFonts w:cstheme="minorHAnsi"/>
+        </w:rPr>
+        <w:t>Dev</w:t>
+      </w:r>
+      <w:proofErr w:type="spellEnd"/>
+    </w:p>
+    <w:p>
+      <w:pPr>
+        <w:rPr>
+          <w:rFonts w:cstheme="minorHAnsi"/>
+        </w:rPr>
+      </w:pPr>
+      <w:proofErr w:type="spellStart"/>
+      <w:r>
+        <w:rPr>
+          <w:rFonts w:cstheme="minorHAnsi"/>
+        </w:rPr>
+        <w:t>Regression</w:t>
+      </w:r>
+      <w:proofErr w:type="spellEnd"/>
+    </w:p>
+    <w:p>
+      <w:pPr>
+        <w:rPr>
+          <w:rFonts w:cstheme="minorHAnsi"/>
+        </w:rPr>
+      </w:pPr>
+      <w:proofErr w:type="spellStart"/>
+      <w:r>
+        <w:rPr>
+          <w:rFonts w:cstheme="minorHAnsi"/>
+        </w:rPr>
+        <w:t>Concpto</w:t>
+      </w:r>
+      <w:proofErr w:type="spellEnd"/>
+      <w:r>
+        <w:rPr>
+          <w:rFonts w:cstheme="minorHAnsi"/>
+        </w:rPr>
+        <w:t xml:space="preserve"> estadístico: cuarteto de </w:t>
+      </w:r>
+      <w:proofErr w:type="spellStart"/>
+      <w:r>
+        <w:rPr>
+          <w:rFonts w:cstheme="minorHAnsi"/>
+        </w:rPr>
+        <w:t>anscomne</w:t>
+      </w:r>
+      <w:proofErr w:type="spellEnd"/>
+      <w:r>
+        <w:rPr>
+          <w:rFonts w:cstheme="minorHAnsi"/>
+        </w:rPr>
+        <w:t>: es importante visualizar los datos antes de las formulas estadísticas</w:t>
+      </w:r>
+    </w:p>
+    <w:p>
+      <w:pPr>
+        <w:rPr>
+          <w:rFonts w:cstheme="minorHAnsi"/>
+        </w:rPr>
+      </w:pPr>
+      <w:proofErr w:type="spellStart"/>
+      <w:r>
+        <w:rPr>
+          <w:rFonts w:cstheme="minorHAnsi"/>
+        </w:rPr>
+        <w:t>Grafidas</w:t>
+      </w:r>
+      <w:proofErr w:type="spellEnd"/>
+      <w:r>
+        <w:rPr>
+          <w:rFonts w:cstheme="minorHAnsi"/>
+        </w:rPr>
+        <w:t xml:space="preserve"> de dispersión e histogramas</w:t>
+      </w:r>
+    </w:p>
+    <w:p>
+      <w:pPr>
+        <w:rPr>
+          <w:rFonts w:cstheme="minorHAnsi"/>
+        </w:rPr>
+      </w:pPr>
+      <w:r>
+        <w:rPr>
+          <w:rFonts w:cstheme="minorHAnsi"/>
+        </w:rPr>
+        <w:t>Histograma</w:t>
+      </w:r>
+      <w:r>
+        <w:rPr>
+          <w:rFonts w:cstheme="minorHAnsi"/>
+        </w:rPr>
+        <w:t xml:space="preserve">: </w:t>
+      </w:r>
+      <w:proofErr w:type="spellStart"/>
+      <w:r>
+        <w:rPr>
+          <w:rFonts w:cstheme="minorHAnsi"/>
+        </w:rPr>
+        <w:t>Distribucion</w:t>
+      </w:r>
+      <w:proofErr w:type="spellEnd"/>
+      <w:r>
+        <w:rPr>
+          <w:rFonts w:cstheme="minorHAnsi"/>
+        </w:rPr>
+        <w:t xml:space="preserve"> de las frecuencias de una </w:t>
+      </w:r>
+      <w:proofErr w:type="spellStart"/>
+      <w:r>
+        <w:rPr>
+          <w:rFonts w:cstheme="minorHAnsi"/>
+        </w:rPr>
+        <w:t>variable</w:t>
+      </w:r>
+      <w:proofErr w:type="gramStart"/>
+      <w:r>
+        <w:rPr>
+          <w:rFonts w:cstheme="minorHAnsi"/>
+        </w:rPr>
+        <w:t>,barras</w:t>
+      </w:r>
+      <w:proofErr w:type="spellEnd"/>
+      <w:proofErr w:type="gramEnd"/>
+      <w:r>
+        <w:rPr>
+          <w:rFonts w:cstheme="minorHAnsi"/>
+        </w:rPr>
+        <w:t xml:space="preserve"> pegadas, el orden en el eje x es de menor  mayor, en grafica de barras sí se puede usar cualquier orden</w:t>
+      </w:r>
+    </w:p>
+    <w:p>
+      <w:pPr>
+        <w:rPr>
+          <w:rFonts w:cstheme="minorHAnsi"/>
+        </w:rPr>
+      </w:pPr>
+      <w:r>
+        <w:rPr>
+          <w:rFonts w:cstheme="minorHAnsi"/>
+        </w:rPr>
+        <w:t xml:space="preserve">Presenta lo que hay y lo que no </w:t>
+      </w:r>
+      <w:proofErr w:type="spellStart"/>
+      <w:r>
+        <w:rPr>
+          <w:rFonts w:cstheme="minorHAnsi"/>
+        </w:rPr>
+        <w:t>hay,hay</w:t>
+      </w:r>
+      <w:proofErr w:type="spellEnd"/>
+      <w:r>
+        <w:rPr>
+          <w:rFonts w:cstheme="minorHAnsi"/>
+        </w:rPr>
+        <w:t xml:space="preserve"> huecos</w:t>
+      </w:r>
+      <w:proofErr w:type="gramStart"/>
+      <w:r>
+        <w:rPr>
+          <w:rFonts w:cstheme="minorHAnsi"/>
+        </w:rPr>
+        <w:t>,,</w:t>
+      </w:r>
+      <w:proofErr w:type="gramEnd"/>
+      <w:r>
+        <w:rPr>
+          <w:rFonts w:cstheme="minorHAnsi"/>
+        </w:rPr>
+        <w:t xml:space="preserve"> en la de barras se grafica lo </w:t>
+      </w:r>
+      <w:proofErr w:type="spellStart"/>
+      <w:r>
+        <w:rPr>
+          <w:rFonts w:cstheme="minorHAnsi"/>
+        </w:rPr>
+        <w:t>quehay</w:t>
+      </w:r>
+      <w:proofErr w:type="spellEnd"/>
+      <w:r>
+        <w:rPr>
+          <w:rFonts w:cstheme="minorHAnsi"/>
+        </w:rPr>
+        <w:t xml:space="preserve">, en histograma son </w:t>
+      </w:r>
+      <w:proofErr w:type="spellStart"/>
+      <w:r>
+        <w:rPr>
+          <w:rFonts w:cstheme="minorHAnsi"/>
+        </w:rPr>
+        <w:t>npumeros</w:t>
+      </w:r>
+      <w:proofErr w:type="spellEnd"/>
+      <w:r>
+        <w:rPr>
+          <w:rFonts w:cstheme="minorHAnsi"/>
+        </w:rPr>
+        <w:t xml:space="preserve"> en las de </w:t>
+      </w:r>
+      <w:proofErr w:type="spellStart"/>
+      <w:r>
+        <w:rPr>
+          <w:rFonts w:cstheme="minorHAnsi"/>
+        </w:rPr>
+        <w:t>bararas</w:t>
+      </w:r>
+      <w:proofErr w:type="spellEnd"/>
+      <w:r>
+        <w:rPr>
+          <w:rFonts w:cstheme="minorHAnsi"/>
+        </w:rPr>
+        <w:t xml:space="preserve"> se pueden usar </w:t>
+      </w:r>
+      <w:proofErr w:type="spellStart"/>
+      <w:r>
+        <w:rPr>
+          <w:rFonts w:cstheme="minorHAnsi"/>
+        </w:rPr>
+        <w:t>equiquetas</w:t>
+      </w:r>
+      <w:proofErr w:type="spellEnd"/>
+    </w:p>
+    <w:p>
+      <w:pPr>
+        <w:rPr>
+          <w:rFonts w:cstheme="minorHAnsi"/>
+        </w:rPr>
+      </w:pPr>
+      <w:r>
+        <w:rPr>
+          <w:rFonts w:cstheme="minorHAnsi"/>
+        </w:rPr>
+        <w:t xml:space="preserve">Grafica </w:t>
+      </w:r>
+      <w:r>
+        <w:rPr>
+          <w:rFonts w:cstheme="minorHAnsi"/>
+        </w:rPr>
+        <w:t xml:space="preserve">de </w:t>
+      </w:r>
+      <w:proofErr w:type="spellStart"/>
+      <w:r>
+        <w:rPr>
+          <w:rFonts w:cstheme="minorHAnsi"/>
+        </w:rPr>
+        <w:t>dispercion</w:t>
+      </w:r>
+      <w:proofErr w:type="spellEnd"/>
+      <w:r>
+        <w:rPr>
+          <w:rFonts w:cstheme="minorHAnsi"/>
+        </w:rPr>
+        <w:t xml:space="preserve"> o </w:t>
+      </w:r>
+      <w:proofErr w:type="spellStart"/>
+      <w:r>
+        <w:rPr>
+          <w:rFonts w:cstheme="minorHAnsi"/>
+        </w:rPr>
+        <w:t>Scatr</w:t>
+      </w:r>
+      <w:r>
+        <w:rPr>
+          <w:rFonts w:cstheme="minorHAnsi"/>
+        </w:rPr>
+        <w:t>erplot</w:t>
+      </w:r>
+      <w:proofErr w:type="spellEnd"/>
+      <w:r>
+        <w:rPr>
+          <w:rFonts w:cstheme="minorHAnsi"/>
+        </w:rPr>
+        <w:t xml:space="preserve">: se mezclan o cruzan variables continuas, o datos </w:t>
+      </w:r>
+      <w:proofErr w:type="spellStart"/>
+      <w:r>
+        <w:rPr>
+          <w:rFonts w:cstheme="minorHAnsi"/>
+        </w:rPr>
+        <w:t>númericos</w:t>
+      </w:r>
+      <w:proofErr w:type="gramStart"/>
+      <w:r>
+        <w:rPr>
+          <w:rFonts w:cstheme="minorHAnsi"/>
+        </w:rPr>
+        <w:t>,no</w:t>
+      </w:r>
+      <w:proofErr w:type="spellEnd"/>
+      <w:proofErr w:type="gramEnd"/>
+      <w:r>
+        <w:rPr>
+          <w:rFonts w:cstheme="minorHAnsi"/>
+        </w:rPr>
+        <w:t xml:space="preserve"> </w:t>
+      </w:r>
+      <w:proofErr w:type="spellStart"/>
+      <w:r>
+        <w:rPr>
+          <w:rFonts w:cstheme="minorHAnsi"/>
+        </w:rPr>
+        <w:t>equiquetas</w:t>
+      </w:r>
+      <w:proofErr w:type="spellEnd"/>
+      <w:r>
+        <w:rPr>
+          <w:rFonts w:cstheme="minorHAnsi"/>
+        </w:rPr>
+        <w:t>, palabras ni variables categóricas, los puntos no se pueden unir, como en las gráficas de líneas se pueden unir. En las gráficas de dispersión cada punto obedece a una coordenada (</w:t>
+      </w:r>
+      <w:proofErr w:type="spellStart"/>
+      <w:r>
+        <w:rPr>
+          <w:rFonts w:cstheme="minorHAnsi"/>
+        </w:rPr>
+        <w:t>x</w:t>
+      </w:r>
+      <w:proofErr w:type="gramStart"/>
+      <w:r>
+        <w:rPr>
+          <w:rFonts w:cstheme="minorHAnsi"/>
+        </w:rPr>
+        <w:t>,y</w:t>
+      </w:r>
+      <w:proofErr w:type="spellEnd"/>
+      <w:proofErr w:type="gramEnd"/>
+      <w:r>
+        <w:rPr>
+          <w:rFonts w:cstheme="minorHAnsi"/>
+        </w:rPr>
+        <w:t>).</w:t>
+      </w:r>
+    </w:p>
+    <w:p>
+      <w:pPr>
+        <w:rPr>
+          <w:rFonts w:cstheme="minorHAnsi"/>
+        </w:rPr>
+      </w:pPr>
+      <w:r>
+        <w:rPr>
+          <w:rFonts w:cstheme="minorHAnsi"/>
+        </w:rPr>
+        <w:t xml:space="preserve">Variable independiente en el eje x, variable </w:t>
+      </w:r>
+      <w:proofErr w:type="spellStart"/>
+      <w:r>
+        <w:rPr>
+          <w:rFonts w:cstheme="minorHAnsi"/>
+        </w:rPr>
+        <w:t>pependiente</w:t>
+      </w:r>
+      <w:proofErr w:type="spellEnd"/>
+      <w:r>
+        <w:rPr>
+          <w:rFonts w:cstheme="minorHAnsi"/>
+        </w:rPr>
+        <w:t xml:space="preserve"> </w:t>
+      </w:r>
+      <w:proofErr w:type="spellStart"/>
+      <w:r>
+        <w:rPr>
+          <w:rFonts w:cstheme="minorHAnsi"/>
+        </w:rPr>
+        <w:t>eny</w:t>
+      </w:r>
+      <w:proofErr w:type="spellEnd"/>
+    </w:p>
+    <w:p>
+      <w:pPr>
+        <w:rPr>
+          <w:rFonts w:cstheme="minorHAnsi"/>
+        </w:rPr>
+      </w:pPr>
+      <w:r>
+        <w:rPr>
+          <w:rFonts w:cstheme="minorHAnsi"/>
+          <w:noProof/>
+          <w:lang w:eastAsia="es-MX"/>
+        </w:rPr>
         <w:lastRenderedPageBreak/>
-        <w:t>...operaciones entre argumentos...</w:t>
-      </w:r>
-    </w:p>
-    <w:p>
-      <w:pPr>
-        <w:rPr>
-          <w:rFonts w:cstheme="minorHAnsi"/>
-        </w:rPr>
-      </w:pPr>
-      <w:r>
-        <w:rPr>
-          <w:rFonts w:cstheme="minorHAnsi"/>
-        </w:rPr>
-        <w:t>...guardar resultado a mostrar en una variable (</w:t>
-      </w:r>
-      <w:proofErr w:type="spellStart"/>
-      <w:r>
-        <w:rPr>
-          <w:rFonts w:cstheme="minorHAnsi"/>
-        </w:rPr>
-        <w:t>var.resultado</w:t>
-      </w:r>
-      <w:proofErr w:type="spellEnd"/>
-      <w:r>
-        <w:rPr>
-          <w:rFonts w:cstheme="minorHAnsi"/>
-        </w:rPr>
-        <w:t xml:space="preserve">)... </w:t>
-      </w:r>
-      <w:proofErr w:type="spellStart"/>
-      <w:proofErr w:type="gramStart"/>
-      <w:r>
-        <w:rPr>
-          <w:rFonts w:cstheme="minorHAnsi"/>
-        </w:rPr>
-        <w:t>return</w:t>
-      </w:r>
-      <w:proofErr w:type="spellEnd"/>
-      <w:r>
-        <w:rPr>
-          <w:rFonts w:cstheme="minorHAnsi"/>
-        </w:rPr>
-        <w:t>(</w:t>
-      </w:r>
-      <w:proofErr w:type="spellStart"/>
-      <w:proofErr w:type="gramEnd"/>
-      <w:r>
-        <w:rPr>
-          <w:rFonts w:cstheme="minorHAnsi"/>
-        </w:rPr>
-        <w:t>var.resultado</w:t>
-      </w:r>
-      <w:proofErr w:type="spellEnd"/>
-      <w:r>
-        <w:rPr>
-          <w:rFonts w:cstheme="minorHAnsi"/>
-        </w:rPr>
-        <w:t>)</w:t>
-      </w:r>
-    </w:p>
-    <w:p>
-      <w:pPr>
-        <w:rPr>
-          <w:rFonts w:cstheme="minorHAnsi"/>
-        </w:rPr>
-      </w:pPr>
-      <w:r>
-        <w:rPr>
-          <w:rFonts w:cstheme="minorHAnsi"/>
-        </w:rPr>
-        <w:t>}</w:t>
-      </w:r>
-    </w:p>
-    <w:p>
-      <w:pPr>
-        <w:rPr>
-          <w:rFonts w:cstheme="minorHAnsi"/>
-        </w:rPr>
-      </w:pPr>
+        <w:drawing>
+          <wp:inline distT="0" distB="0" distL="0" distR="0" wp14:anchorId="4600250B" wp14:editId="5F0C2CB1">
+            <wp:extent cx="3590925" cy="2076450"/>
+            <wp:effectExtent l="0" t="0" r="9525" b="0"/>
+            <wp:docPr id="1" name="Gráfico 1"/>
+            <wp:cNvGraphicFramePr/>
+            <a:graphic xmlns:a="http://schemas.openxmlformats.org/drawingml/2006/main">
+              <a:graphicData uri="http://schemas.openxmlformats.org/drawingml/2006/chart">
+                <c:chart xmlns:c="http://schemas.openxmlformats.org/drawingml/2006/chart" xmlns:r="http://schemas.openxmlformats.org/officeDocument/2006/relationships" r:id="rId9"/>
+              </a:graphicData>
+            </a:graphic>
+          </wp:inline>
+        </w:drawing>
+      </w:r>
+    </w:p>
+    <w:p>
+      <w:pPr>
+        <w:rPr>
+          <w:rFonts w:cstheme="minorHAnsi"/>
+        </w:rPr>
+      </w:pPr>
+    </w:p>
+    <w:p>
+      <w:pPr>
+        <w:rPr>
+          <w:rFonts w:cstheme="minorHAnsi"/>
+        </w:rPr>
+      </w:pPr>
+      <w:proofErr w:type="spellStart"/>
+      <w:r>
+        <w:rPr>
+          <w:rFonts w:cstheme="minorHAnsi"/>
+        </w:rPr>
+        <w:t>Boxplot</w:t>
+      </w:r>
+      <w:proofErr w:type="spellEnd"/>
+      <w:r>
+        <w:rPr>
+          <w:rFonts w:cstheme="minorHAnsi"/>
+        </w:rPr>
+        <w:t xml:space="preserve">: 5 elementos claves en estadística </w:t>
+      </w:r>
+      <w:proofErr w:type="spellStart"/>
+      <w:r>
+        <w:rPr>
+          <w:rFonts w:cstheme="minorHAnsi"/>
+        </w:rPr>
+        <w:t>descrptiva</w:t>
+      </w:r>
+      <w:proofErr w:type="spellEnd"/>
+      <w:r>
+        <w:rPr>
+          <w:rFonts w:cstheme="minorHAnsi"/>
+        </w:rPr>
+        <w:t xml:space="preserve">: </w:t>
+      </w:r>
+      <w:proofErr w:type="spellStart"/>
+      <w:r>
+        <w:rPr>
+          <w:rFonts w:cstheme="minorHAnsi"/>
+        </w:rPr>
+        <w:t>minimo</w:t>
+      </w:r>
+      <w:proofErr w:type="spellEnd"/>
+      <w:r>
+        <w:rPr>
+          <w:rFonts w:cstheme="minorHAnsi"/>
+        </w:rPr>
+        <w:t>, máximo primer cuartil, mediana o segundo cuartil, y el 3er cuartil.</w:t>
+      </w:r>
+    </w:p>
+    <w:p>
+      <w:pPr>
+        <w:rPr>
+          <w:rFonts w:cstheme="minorHAnsi"/>
+        </w:rPr>
+      </w:pPr>
+      <w:r>
+        <w:rPr>
+          <w:noProof/>
+          <w:lang w:eastAsia="es-MX"/>
+        </w:rPr>
+        <w:drawing>
+          <wp:inline distT="0" distB="0" distL="0" distR="0" wp14:anchorId="74F6EBC5" wp14:editId="3DD3E010">
+            <wp:extent cx="3467100" cy="3771900"/>
+            <wp:effectExtent l="0" t="0" r="0" b="0"/>
+            <wp:docPr id="5" name="Imagen 5" descr="9. How to draw a boxplot – bioST@TS"/>
+            <wp:cNvGraphicFramePr>
+              <a:graphicFrameLocks xmlns:a="http://schemas.openxmlformats.org/drawingml/2006/main" noChangeAspect="1"/>
+            </wp:cNvGraphicFramePr>
+            <a:graphic xmlns:a="http://schemas.openxmlformats.org/drawingml/2006/main">
+              <a:graphicData uri="http://schemas.openxmlformats.org/drawingml/2006/picture">
+                <pic:pic xmlns:pic="http://schemas.openxmlformats.org/drawingml/2006/picture">
+                  <pic:nvPicPr>
+                    <pic:cNvPr id="0" name="Picture 1" descr="9. How to draw a boxplot – bioST@TS"/>
+                    <pic:cNvPicPr>
+                      <a:picLocks noChangeAspect="1" noChangeArrowheads="1"/>
+                    </pic:cNvPicPr>
+                  </pic:nvPicPr>
+                  <pic:blipFill>
+                    <a:blip r:embed="rId10">
+                      <a:extLst>
+                        <a:ext uri="{28A0092B-C50C-407E-A947-70E740481C1C}">
+                          <a14:useLocalDpi xmlns:a14="http://schemas.microsoft.com/office/drawing/2010/main" val="0"/>
+                        </a:ext>
+                      </a:extLst>
+                    </a:blip>
+                    <a:srcRect/>
+                    <a:stretch>
+                      <a:fillRect/>
+                    </a:stretch>
+                  </pic:blipFill>
+                  <pic:spPr bwMode="auto">
+                    <a:xfrm>
+                      <a:off x="0" y="0"/>
+                      <a:ext cx="3467100" cy="3771900"/>
+                    </a:xfrm>
+                    <a:prstGeom prst="rect">
+                      <a:avLst/>
+                    </a:prstGeom>
+                    <a:noFill/>
+                    <a:ln>
+                      <a:noFill/>
+                    </a:ln>
+                  </pic:spPr>
+                </pic:pic>
+              </a:graphicData>
+            </a:graphic>
+          </wp:inline>
+        </w:drawing>
+      </w:r>
+    </w:p>
+    <w:p>
+      <w:pPr>
+        <w:rPr>
+          <w:rFonts w:cstheme="minorHAnsi"/>
+        </w:rPr>
+      </w:pPr>
+      <w:r>
+        <w:rPr>
+          <w:rFonts w:cstheme="minorHAnsi"/>
+        </w:rPr>
+        <w:t xml:space="preserve">La media </w:t>
+      </w:r>
+      <w:proofErr w:type="spellStart"/>
+      <w:r>
+        <w:rPr>
+          <w:rFonts w:cstheme="minorHAnsi"/>
+        </w:rPr>
+        <w:t>noes</w:t>
+      </w:r>
+      <w:proofErr w:type="spellEnd"/>
+      <w:r>
+        <w:rPr>
+          <w:rFonts w:cstheme="minorHAnsi"/>
+        </w:rPr>
+        <w:t xml:space="preserve"> igual que el </w:t>
+      </w:r>
+      <w:proofErr w:type="spellStart"/>
+      <w:r>
+        <w:rPr>
+          <w:rFonts w:cstheme="minorHAnsi"/>
+        </w:rPr>
+        <w:t>porcenatje</w:t>
+      </w:r>
+      <w:proofErr w:type="spellEnd"/>
+      <w:r>
+        <w:rPr>
+          <w:rFonts w:cstheme="minorHAnsi"/>
+        </w:rPr>
+        <w:t xml:space="preserve"> de veces que sucede algo </w:t>
+      </w:r>
+    </w:p>
+    <w:p>
+      <w:pPr>
+        <w:rPr>
+          <w:rFonts w:cstheme="minorHAnsi"/>
+        </w:rPr>
+      </w:pPr>
+      <w:proofErr w:type="spellStart"/>
+      <w:r>
+        <w:rPr>
+          <w:rFonts w:cstheme="minorHAnsi"/>
+        </w:rPr>
+        <w:t>E</w:t>
+      </w:r>
+      <w:r>
+        <w:rPr>
+          <w:rFonts w:cstheme="minorHAnsi"/>
+        </w:rPr>
+        <w:t>jemlo</w:t>
+      </w:r>
+      <w:proofErr w:type="spellEnd"/>
+      <w:r>
+        <w:rPr>
+          <w:rFonts w:cstheme="minorHAnsi"/>
+        </w:rPr>
+        <w:t xml:space="preserve">, </w:t>
+      </w:r>
+    </w:p>
+    <w:p>
+      <w:pPr>
+        <w:tabs>
+          <w:tab w:val="left" w:pos="2970"/>
+        </w:tabs>
+        <w:rPr>
+          <w:rFonts w:cstheme="minorHAnsi"/>
+        </w:rPr>
+      </w:pPr>
+      <w:r>
+        <w:rPr>
+          <w:rFonts w:cstheme="minorHAnsi"/>
+        </w:rPr>
+        <w:tab/>
+        <w:t xml:space="preserve">La media es 6 no quiere decir que el 50% tengan 6 </w:t>
+      </w:r>
+    </w:p>
+    <w:p>
+      <w:pPr>
+        <w:tabs>
+          <w:tab w:val="left" w:pos="2970"/>
+        </w:tabs>
+        <w:rPr>
+          <w:rFonts w:cstheme="minorHAnsi"/>
+        </w:rPr>
+      </w:pPr>
+      <w:r>
+        <w:rPr>
+          <w:rFonts w:cstheme="minorHAnsi"/>
+        </w:rPr>
+        <w:tab/>
+        <w:t xml:space="preserve">El </w:t>
+      </w:r>
+      <w:proofErr w:type="spellStart"/>
+      <w:r>
+        <w:rPr>
+          <w:rFonts w:cstheme="minorHAnsi"/>
+        </w:rPr>
+        <w:t>porcentanje</w:t>
+      </w:r>
+      <w:proofErr w:type="spellEnd"/>
+      <w:r>
+        <w:rPr>
+          <w:rFonts w:cstheme="minorHAnsi"/>
+        </w:rPr>
+        <w:t xml:space="preserve"> de 6 es30%</w:t>
+      </w:r>
+      <w:r>
+        <w:rPr>
+          <w:rFonts w:cstheme="minorHAnsi"/>
+        </w:rPr>
+        <w:t xml:space="preserve"> </w:t>
+      </w:r>
+    </w:p>
+    <w:p>
+      <w:pPr>
+        <w:tabs>
+          <w:tab w:val="left" w:pos="2970"/>
+        </w:tabs>
+        <w:rPr>
+          <w:rFonts w:cstheme="minorHAnsi"/>
+        </w:rPr>
+      </w:pPr>
+    </w:p>
+    <w:tbl>
+      <w:tblPr>
+        <w:tblStyle w:val="Tablaconcuadrcula"/>
+        <w:tblpPr w:leftFromText="141" w:rightFromText="141" w:vertAnchor="text" w:tblpY="1"/>
+        <w:tblOverlap w:val="never"/>
+        <w:tblW w:w="0" w:type="auto"/>
+        <w:tblLook w:val="04A0" w:firstRow="1" w:lastRow="0" w:firstColumn="1" w:lastColumn="0" w:noHBand="0" w:noVBand="1"/>
+      </w:tblPr>
+      <w:tblGrid>
+        <w:gridCol w:w="1231"/>
+        <w:gridCol w:w="328"/>
+      </w:tblGrid>
+      <w:tr>
+        <w:tc>
+          <w:tcPr>
+            <w:tcW w:w="0" w:type="auto"/>
+          </w:tcPr>
+          <w:p>
+            <w:pPr>
+              <w:rPr>
+                <w:rFonts w:cstheme="minorHAnsi"/>
+              </w:rPr>
+            </w:pPr>
+            <w:r>
+              <w:rPr>
+                <w:rFonts w:cstheme="minorHAnsi"/>
+              </w:rPr>
+              <w:lastRenderedPageBreak/>
+              <w:t>Calificación</w:t>
+            </w:r>
+          </w:p>
+          <w:p>
+            <w:pPr>
+              <w:rPr>
+                <w:rFonts w:cstheme="minorHAnsi"/>
+              </w:rPr>
+            </w:pPr>
+            <w:r>
+              <w:rPr>
+                <w:rFonts w:cstheme="minorHAnsi"/>
+              </w:rPr>
+              <w:t>Servicio</w:t>
+            </w:r>
+          </w:p>
+        </w:tc>
+        <w:tc>
+          <w:tcPr>
+            <w:tcW w:w="0" w:type="auto"/>
+          </w:tcPr>
+          <w:p>
+            <w:pPr>
+              <w:rPr>
+                <w:rFonts w:cstheme="minorHAnsi"/>
+              </w:rPr>
+            </w:pPr>
+          </w:p>
+        </w:tc>
+      </w:tr>
+      <w:tr>
+        <w:tc>
+          <w:tcPr>
+            <w:tcW w:w="0" w:type="auto"/>
+          </w:tcPr>
+          <w:p>
+            <w:pPr>
+              <w:rPr>
+                <w:rFonts w:cstheme="minorHAnsi"/>
+              </w:rPr>
+            </w:pPr>
+            <w:r>
+              <w:rPr>
+                <w:rFonts w:cstheme="minorHAnsi"/>
+              </w:rPr>
+              <w:t>A</w:t>
+            </w:r>
+          </w:p>
+        </w:tc>
+        <w:tc>
+          <w:tcPr>
+            <w:tcW w:w="0" w:type="auto"/>
+          </w:tcPr>
+          <w:p>
+            <w:pPr>
+              <w:rPr>
+                <w:rFonts w:cstheme="minorHAnsi"/>
+              </w:rPr>
+            </w:pPr>
+            <w:r>
+              <w:rPr>
+                <w:rFonts w:cstheme="minorHAnsi"/>
+              </w:rPr>
+              <w:t>9</w:t>
+            </w:r>
+          </w:p>
+        </w:tc>
+      </w:tr>
+      <w:tr>
+        <w:tc>
+          <w:tcPr>
+            <w:tcW w:w="0" w:type="auto"/>
+          </w:tcPr>
+          <w:p>
+            <w:pPr>
+              <w:rPr>
+                <w:rFonts w:cstheme="minorHAnsi"/>
+              </w:rPr>
+            </w:pPr>
+            <w:r>
+              <w:rPr>
+                <w:rFonts w:cstheme="minorHAnsi"/>
+              </w:rPr>
+              <w:t>B</w:t>
+            </w:r>
+          </w:p>
+        </w:tc>
+        <w:tc>
+          <w:tcPr>
+            <w:tcW w:w="0" w:type="auto"/>
+          </w:tcPr>
+          <w:p>
+            <w:pPr>
+              <w:rPr>
+                <w:rFonts w:cstheme="minorHAnsi"/>
+              </w:rPr>
+            </w:pPr>
+            <w:r>
+              <w:rPr>
+                <w:rFonts w:cstheme="minorHAnsi"/>
+              </w:rPr>
+              <w:t>6</w:t>
+            </w:r>
+          </w:p>
+        </w:tc>
+      </w:tr>
+      <w:tr>
+        <w:tc>
+          <w:tcPr>
+            <w:tcW w:w="0" w:type="auto"/>
+          </w:tcPr>
+          <w:p>
+            <w:pPr>
+              <w:rPr>
+                <w:rFonts w:cstheme="minorHAnsi"/>
+              </w:rPr>
+            </w:pPr>
+            <w:r>
+              <w:rPr>
+                <w:rFonts w:cstheme="minorHAnsi"/>
+              </w:rPr>
+              <w:t>C</w:t>
+            </w:r>
+          </w:p>
+        </w:tc>
+        <w:tc>
+          <w:tcPr>
+            <w:tcW w:w="0" w:type="auto"/>
+          </w:tcPr>
+          <w:p>
+            <w:pPr>
+              <w:rPr>
+                <w:rFonts w:cstheme="minorHAnsi"/>
+              </w:rPr>
+            </w:pPr>
+            <w:r>
+              <w:rPr>
+                <w:rFonts w:cstheme="minorHAnsi"/>
+              </w:rPr>
+              <w:t>8</w:t>
+            </w:r>
+          </w:p>
+        </w:tc>
+      </w:tr>
+      <w:tr>
+        <w:tc>
+          <w:tcPr>
+            <w:tcW w:w="0" w:type="auto"/>
+          </w:tcPr>
+          <w:p>
+            <w:pPr>
+              <w:rPr>
+                <w:rFonts w:cstheme="minorHAnsi"/>
+              </w:rPr>
+            </w:pPr>
+            <w:r>
+              <w:rPr>
+                <w:rFonts w:cstheme="minorHAnsi"/>
+              </w:rPr>
+              <w:t>D</w:t>
+            </w:r>
+          </w:p>
+        </w:tc>
+        <w:tc>
+          <w:tcPr>
+            <w:tcW w:w="0" w:type="auto"/>
+          </w:tcPr>
+          <w:p>
+            <w:pPr>
+              <w:rPr>
+                <w:rFonts w:cstheme="minorHAnsi"/>
+              </w:rPr>
+            </w:pPr>
+            <w:r>
+              <w:rPr>
+                <w:rFonts w:cstheme="minorHAnsi"/>
+              </w:rPr>
+              <w:t>7</w:t>
+            </w:r>
+          </w:p>
+        </w:tc>
+      </w:tr>
+      <w:tr>
+        <w:tc>
+          <w:tcPr>
+            <w:tcW w:w="0" w:type="auto"/>
+          </w:tcPr>
+          <w:p>
+            <w:pPr>
+              <w:rPr>
+                <w:rFonts w:cstheme="minorHAnsi"/>
+              </w:rPr>
+            </w:pPr>
+            <w:r>
+              <w:rPr>
+                <w:rFonts w:cstheme="minorHAnsi"/>
+              </w:rPr>
+              <w:t>E</w:t>
+            </w:r>
+          </w:p>
+        </w:tc>
+        <w:tc>
+          <w:tcPr>
+            <w:tcW w:w="0" w:type="auto"/>
+          </w:tcPr>
+          <w:p>
+            <w:pPr>
+              <w:rPr>
+                <w:rFonts w:cstheme="minorHAnsi"/>
+              </w:rPr>
+            </w:pPr>
+            <w:r>
+              <w:rPr>
+                <w:rFonts w:cstheme="minorHAnsi"/>
+              </w:rPr>
+              <w:t>5</w:t>
+            </w:r>
+          </w:p>
+        </w:tc>
+      </w:tr>
+      <w:tr>
+        <w:tc>
+          <w:tcPr>
+            <w:tcW w:w="0" w:type="auto"/>
+          </w:tcPr>
+          <w:p>
+            <w:pPr>
+              <w:rPr>
+                <w:rFonts w:cstheme="minorHAnsi"/>
+              </w:rPr>
+            </w:pPr>
+            <w:r>
+              <w:rPr>
+                <w:rFonts w:cstheme="minorHAnsi"/>
+              </w:rPr>
+              <w:t>F</w:t>
+            </w:r>
+          </w:p>
+        </w:tc>
+        <w:tc>
+          <w:tcPr>
+            <w:tcW w:w="0" w:type="auto"/>
+          </w:tcPr>
+          <w:p>
+            <w:pPr>
+              <w:rPr>
+                <w:rFonts w:cstheme="minorHAnsi"/>
+              </w:rPr>
+            </w:pPr>
+            <w:r>
+              <w:rPr>
+                <w:rFonts w:cstheme="minorHAnsi"/>
+              </w:rPr>
+              <w:t>4</w:t>
+            </w:r>
+          </w:p>
+        </w:tc>
+      </w:tr>
+      <w:tr>
+        <w:tc>
+          <w:tcPr>
+            <w:tcW w:w="0" w:type="auto"/>
+          </w:tcPr>
+          <w:p>
+            <w:pPr>
+              <w:rPr>
+                <w:rFonts w:cstheme="minorHAnsi"/>
+              </w:rPr>
+            </w:pPr>
+            <w:r>
+              <w:rPr>
+                <w:rFonts w:cstheme="minorHAnsi"/>
+              </w:rPr>
+              <w:t>G</w:t>
+            </w:r>
+          </w:p>
+        </w:tc>
+        <w:tc>
+          <w:tcPr>
+            <w:tcW w:w="0" w:type="auto"/>
+          </w:tcPr>
+          <w:p>
+            <w:pPr>
+              <w:rPr>
+                <w:rFonts w:cstheme="minorHAnsi"/>
+              </w:rPr>
+            </w:pPr>
+            <w:r>
+              <w:rPr>
+                <w:rFonts w:cstheme="minorHAnsi"/>
+              </w:rPr>
+              <w:t>8</w:t>
+            </w:r>
+          </w:p>
+        </w:tc>
+      </w:tr>
+      <w:tr>
+        <w:tc>
+          <w:tcPr>
+            <w:tcW w:w="0" w:type="auto"/>
+          </w:tcPr>
+          <w:p>
+            <w:pPr>
+              <w:rPr>
+                <w:rFonts w:cstheme="minorHAnsi"/>
+              </w:rPr>
+            </w:pPr>
+            <w:r>
+              <w:rPr>
+                <w:rFonts w:cstheme="minorHAnsi"/>
+              </w:rPr>
+              <w:t>H</w:t>
+            </w:r>
+          </w:p>
+        </w:tc>
+        <w:tc>
+          <w:tcPr>
+            <w:tcW w:w="0" w:type="auto"/>
+          </w:tcPr>
+          <w:p>
+            <w:pPr>
+              <w:rPr>
+                <w:rFonts w:cstheme="minorHAnsi"/>
+              </w:rPr>
+            </w:pPr>
+            <w:r>
+              <w:rPr>
+                <w:rFonts w:cstheme="minorHAnsi"/>
+              </w:rPr>
+              <w:t>5</w:t>
+            </w:r>
+          </w:p>
+        </w:tc>
+      </w:tr>
+      <w:tr>
+        <w:tc>
+          <w:tcPr>
+            <w:tcW w:w="0" w:type="auto"/>
+          </w:tcPr>
+          <w:p>
+            <w:pPr>
+              <w:rPr>
+                <w:rFonts w:cstheme="minorHAnsi"/>
+              </w:rPr>
+            </w:pPr>
+            <w:r>
+              <w:rPr>
+                <w:rFonts w:cstheme="minorHAnsi"/>
+              </w:rPr>
+              <w:t>I</w:t>
+            </w:r>
+          </w:p>
+        </w:tc>
+        <w:tc>
+          <w:tcPr>
+            <w:tcW w:w="0" w:type="auto"/>
+          </w:tcPr>
+          <w:p>
+            <w:pPr>
+              <w:rPr>
+                <w:rFonts w:cstheme="minorHAnsi"/>
+              </w:rPr>
+            </w:pPr>
+            <w:r>
+              <w:rPr>
+                <w:rFonts w:cstheme="minorHAnsi"/>
+              </w:rPr>
+              <w:t>6</w:t>
+            </w:r>
+          </w:p>
+        </w:tc>
+      </w:tr>
+      <w:tr>
+        <w:tc>
+          <w:tcPr>
+            <w:tcW w:w="0" w:type="auto"/>
+          </w:tcPr>
+          <w:p>
+            <w:pPr>
+              <w:rPr>
+                <w:rFonts w:cstheme="minorHAnsi"/>
+              </w:rPr>
+            </w:pPr>
+            <w:r>
+              <w:rPr>
+                <w:rFonts w:cstheme="minorHAnsi"/>
+              </w:rPr>
+              <w:t>J</w:t>
+            </w:r>
+          </w:p>
+        </w:tc>
+        <w:tc>
+          <w:tcPr>
+            <w:tcW w:w="0" w:type="auto"/>
+          </w:tcPr>
+          <w:p>
+            <w:pPr>
+              <w:rPr>
+                <w:rFonts w:cstheme="minorHAnsi"/>
+              </w:rPr>
+            </w:pPr>
+            <w:r>
+              <w:rPr>
+                <w:rFonts w:cstheme="minorHAnsi"/>
+              </w:rPr>
+              <w:t>6</w:t>
+            </w:r>
+          </w:p>
+        </w:tc>
+      </w:tr>
+    </w:tbl>
+    <w:p>
+      <w:pPr>
+        <w:rPr>
+          <w:rFonts w:cstheme="minorHAnsi"/>
+        </w:rPr>
+      </w:pPr>
+      <w:r>
+        <w:rPr>
+          <w:rFonts w:cstheme="minorHAnsi"/>
+        </w:rPr>
+        <w:lastRenderedPageBreak/>
+        <w:br w:type="textWrapping" w:clear="all"/>
+      </w:r>
+    </w:p>
+    <w:p>
+      <w:pPr>
+        <w:rPr>
+          <w:rFonts w:cstheme="minorHAnsi"/>
+        </w:rPr>
+      </w:pPr>
+      <w:r>
+        <w:rPr>
+          <w:rFonts w:cstheme="minorHAnsi"/>
+        </w:rPr>
+        <w:t xml:space="preserve">Para hacer un </w:t>
+      </w:r>
+      <w:proofErr w:type="spellStart"/>
+      <w:r>
+        <w:rPr>
+          <w:rFonts w:cstheme="minorHAnsi"/>
+        </w:rPr>
+        <w:t>grafico</w:t>
+      </w:r>
+      <w:proofErr w:type="spellEnd"/>
+      <w:r>
+        <w:rPr>
+          <w:rFonts w:cstheme="minorHAnsi"/>
+        </w:rPr>
+        <w:t xml:space="preserve"> en R sin paquetes</w:t>
+      </w:r>
     </w:p>
     <w:p>
       <w:pPr>
@@ -3818,6 +5193,82 @@
           <w:rFonts w:ascii="Consolas" w:hAnsi="Consolas"/>
         </w:rPr>
       </w:pPr>
+      <w:proofErr w:type="spellStart"/>
+      <w:proofErr w:type="gramStart"/>
+      <w:r>
+        <w:rPr>
+          <w:rFonts w:ascii="Consolas" w:hAnsi="Consolas"/>
+        </w:rPr>
+        <w:t>library</w:t>
+      </w:r>
+      <w:proofErr w:type="spellEnd"/>
+      <w:proofErr w:type="gramEnd"/>
+      <w:r>
+        <w:rPr>
+          <w:rFonts w:ascii="Consolas" w:hAnsi="Consolas"/>
+        </w:rPr>
+        <w:t>(“</w:t>
+      </w:r>
+      <w:proofErr w:type="spellStart"/>
+      <w:r>
+        <w:rPr>
+          <w:rFonts w:ascii="Consolas" w:hAnsi="Consolas"/>
+        </w:rPr>
+        <w:t>plyr</w:t>
+      </w:r>
+      <w:proofErr w:type="spellEnd"/>
+      <w:r>
+        <w:rPr>
+          <w:rFonts w:ascii="Consolas" w:hAnsi="Consolas"/>
+        </w:rPr>
+        <w:t>”)</w:t>
+      </w:r>
+      <w:r>
+        <w:rPr>
+          <w:rFonts w:ascii="Consolas" w:hAnsi="Consolas"/>
+        </w:rPr>
+        <w:tab/>
+      </w:r>
+      <w:r>
+        <w:rPr>
+          <w:rFonts w:ascii="Consolas" w:hAnsi="Consolas"/>
+        </w:rPr>
+        <w:tab/>
+      </w:r>
+      <w:r>
+        <w:rPr>
+          <w:rFonts w:ascii="Consolas" w:hAnsi="Consolas"/>
+        </w:rPr>
+        <w:tab/>
+      </w:r>
+      <w:r>
+        <w:rPr>
+          <w:rFonts w:ascii="Consolas" w:hAnsi="Consolas"/>
+        </w:rPr>
+        <w:tab/>
+        <w:t xml:space="preserve">Para poder usar una </w:t>
+      </w:r>
+      <w:proofErr w:type="spellStart"/>
+      <w:r>
+        <w:rPr>
+          <w:rFonts w:ascii="Consolas" w:hAnsi="Consolas"/>
+        </w:rPr>
+        <w:t>libería</w:t>
+      </w:r>
+      <w:proofErr w:type="spellEnd"/>
+      <w:r>
+        <w:rPr>
+          <w:rFonts w:ascii="Consolas" w:hAnsi="Consolas"/>
+        </w:rPr>
+        <w:t>, llamarla</w:t>
+      </w:r>
+    </w:p>
+    <w:p>
+      <w:pPr>
+        <w:rPr>
+          <w:rFonts w:ascii="Consolas" w:hAnsi="Consolas"/>
+        </w:rPr>
+      </w:pPr>
       <w:proofErr w:type="gramStart"/>
       <w:r>
         <w:rPr>
@@ -4526,16 +5977,880 @@
           <w:rFonts w:ascii="Consolas" w:hAnsi="Consolas"/>
         </w:rPr>
       </w:pPr>
-    </w:p>
-    <w:p>
-      <w:pPr>
-        <w:rPr>
-          <w:rStyle w:val="Hipervnculo"/>
-          <w:rFonts w:ascii="Consolas" w:hAnsi="Consolas"/>
-          <w:color w:val="auto"/>
-          <w:u w:val="none"/>
-        </w:rPr>
-      </w:pPr>
+      <w:proofErr w:type="spellStart"/>
+      <w:r>
+        <w:rPr>
+          <w:rFonts w:ascii="Consolas" w:hAnsi="Consolas"/>
+        </w:rPr>
+        <w:t>data_</w:t>
+      </w:r>
+      <w:proofErr w:type="gramStart"/>
+      <w:r>
+        <w:rPr>
+          <w:rFonts w:ascii="Consolas" w:hAnsi="Consolas"/>
+        </w:rPr>
+        <w:t>set</w:t>
+      </w:r>
+      <w:proofErr w:type="spellEnd"/>
+      <w:r>
+        <w:rPr>
+          <w:rFonts w:ascii="Consolas" w:hAnsi="Consolas"/>
+        </w:rPr>
+        <w:t>[</w:t>
+      </w:r>
+      <w:proofErr w:type="spellStart"/>
+      <w:proofErr w:type="gramEnd"/>
+      <w:r>
+        <w:rPr>
+          <w:rFonts w:ascii="Consolas" w:hAnsi="Consolas"/>
+        </w:rPr>
+        <w:t>data_Set$nombre_columna</w:t>
+      </w:r>
+      <w:proofErr w:type="spellEnd"/>
+      <w:r>
+        <w:rPr>
+          <w:rFonts w:ascii="Consolas" w:hAnsi="Consolas"/>
+        </w:rPr>
+        <w:t>&lt;operador&gt;objetivo]</w:t>
+      </w:r>
+    </w:p>
+    <w:p>
+      <w:pPr>
+        <w:rPr>
+          <w:rFonts w:ascii="Consolas" w:hAnsi="Consolas"/>
+        </w:rPr>
+      </w:pPr>
+      <w:proofErr w:type="spellStart"/>
+      <w:proofErr w:type="gramStart"/>
+      <w:r>
+        <w:rPr>
+          <w:rFonts w:ascii="Consolas" w:hAnsi="Consolas"/>
+        </w:rPr>
+        <w:t>orangeec</w:t>
+      </w:r>
+      <w:proofErr w:type="spellEnd"/>
+      <w:r>
+        <w:rPr>
+          <w:rFonts w:ascii="Consolas" w:hAnsi="Consolas"/>
+        </w:rPr>
+        <w:t>[</w:t>
+      </w:r>
+      <w:proofErr w:type="spellStart"/>
+      <w:proofErr w:type="gramEnd"/>
+      <w:r>
+        <w:rPr>
+          <w:rFonts w:ascii="Consolas" w:hAnsi="Consolas"/>
+        </w:rPr>
+        <w:t>orangeeec$GDP.PC</w:t>
+      </w:r>
+      <w:proofErr w:type="spellEnd"/>
+      <w:r>
+        <w:rPr>
+          <w:rFonts w:ascii="Consolas" w:hAnsi="Consolas"/>
+        </w:rPr>
+        <w:t>&lt;=15000]</w:t>
+      </w:r>
+    </w:p>
+    <w:p>
+      <w:pPr>
+        <w:rPr>
+          <w:rFonts w:ascii="Consolas" w:hAnsi="Consolas"/>
+        </w:rPr>
+      </w:pPr>
+      <w:proofErr w:type="spellStart"/>
+      <w:proofErr w:type="gramStart"/>
+      <w:r>
+        <w:rPr>
+          <w:rFonts w:ascii="Consolas" w:hAnsi="Consolas"/>
+        </w:rPr>
+        <w:lastRenderedPageBreak/>
+        <w:t>subset</w:t>
+      </w:r>
+      <w:proofErr w:type="spellEnd"/>
+      <w:r>
+        <w:rPr>
+          <w:rFonts w:ascii="Consolas" w:hAnsi="Consolas"/>
+        </w:rPr>
+        <w:t>(</w:t>
+      </w:r>
+      <w:proofErr w:type="spellStart"/>
+      <w:proofErr w:type="gramEnd"/>
+      <w:r>
+        <w:rPr>
+          <w:rFonts w:ascii="Consolas" w:hAnsi="Consolas"/>
+        </w:rPr>
+        <w:t>data_set</w:t>
+      </w:r>
+      <w:proofErr w:type="spellEnd"/>
+      <w:r>
+        <w:rPr>
+          <w:rFonts w:ascii="Consolas" w:hAnsi="Consolas"/>
+        </w:rPr>
+        <w:t xml:space="preserve">, </w:t>
+      </w:r>
+      <w:proofErr w:type="spellStart"/>
+      <w:r>
+        <w:rPr>
+          <w:rFonts w:ascii="Consolas" w:hAnsi="Consolas"/>
+        </w:rPr>
+        <w:t>colmn_n</w:t>
+      </w:r>
+      <w:proofErr w:type="spellEnd"/>
+      <w:r>
+        <w:rPr>
+          <w:rFonts w:ascii="Consolas" w:hAnsi="Consolas"/>
+        </w:rPr>
+        <w:t xml:space="preserve">&lt;operador&gt; &lt;objetivo&gt; &lt;operado&gt; </w:t>
+      </w:r>
+      <w:proofErr w:type="spellStart"/>
+      <w:r>
+        <w:rPr>
+          <w:rFonts w:ascii="Consolas" w:hAnsi="Consolas"/>
+        </w:rPr>
+        <w:t>columna_m</w:t>
+      </w:r>
+      <w:proofErr w:type="spellEnd"/>
+      <w:r>
+        <w:rPr>
+          <w:rFonts w:ascii="Consolas" w:hAnsi="Consolas"/>
+        </w:rPr>
+        <w:t xml:space="preserve"> </w:t>
+      </w:r>
+      <w:r>
+        <w:rPr>
+          <w:rFonts w:ascii="Consolas" w:hAnsi="Consolas"/>
+        </w:rPr>
+        <w:t>operado&gt;&lt;objetivo&gt;)</w:t>
+      </w:r>
+    </w:p>
+    <w:p>
+      <w:pPr>
+        <w:rPr>
+          <w:rFonts w:ascii="Consolas" w:hAnsi="Consolas"/>
+        </w:rPr>
+      </w:pPr>
+      <w:proofErr w:type="spellStart"/>
+      <w:proofErr w:type="gramStart"/>
+      <w:r>
+        <w:rPr>
+          <w:rFonts w:ascii="Consolas" w:hAnsi="Consolas"/>
+        </w:rPr>
+        <w:t>ejeplo</w:t>
+      </w:r>
+      <w:proofErr w:type="spellEnd"/>
+      <w:proofErr w:type="gramEnd"/>
+      <w:r>
+        <w:rPr>
+          <w:rFonts w:ascii="Consolas" w:hAnsi="Consolas"/>
+        </w:rPr>
+        <w:t>:</w:t>
+      </w:r>
+    </w:p>
+    <w:p>
+      <w:pPr>
+        <w:rPr>
+          <w:rFonts w:ascii="Consolas" w:hAnsi="Consolas"/>
+        </w:rPr>
+      </w:pPr>
+      <w:proofErr w:type="spellStart"/>
+      <w:r>
+        <w:rPr>
+          <w:rFonts w:ascii="Consolas" w:hAnsi="Consolas"/>
+        </w:rPr>
+        <w:t>variable_guardar_subset</w:t>
+      </w:r>
+      <w:proofErr w:type="spellEnd"/>
+      <w:r>
+        <w:rPr>
+          <w:rFonts w:ascii="Consolas" w:hAnsi="Consolas"/>
+        </w:rPr>
+        <w:t xml:space="preserve"> &lt;-</w:t>
+      </w:r>
+      <w:proofErr w:type="spellStart"/>
+      <w:proofErr w:type="gramStart"/>
+      <w:r>
+        <w:rPr>
+          <w:rFonts w:ascii="Consolas" w:hAnsi="Consolas"/>
+        </w:rPr>
+        <w:t>subset</w:t>
+      </w:r>
+      <w:proofErr w:type="spellEnd"/>
+      <w:r>
+        <w:rPr>
+          <w:rFonts w:ascii="Consolas" w:hAnsi="Consolas"/>
+        </w:rPr>
+        <w:t>(</w:t>
+      </w:r>
+      <w:proofErr w:type="spellStart"/>
+      <w:proofErr w:type="gramEnd"/>
+      <w:r>
+        <w:rPr>
+          <w:rFonts w:ascii="Consolas" w:hAnsi="Consolas"/>
+        </w:rPr>
+        <w:t>orangeec</w:t>
+      </w:r>
+      <w:proofErr w:type="spellEnd"/>
+      <w:r>
+        <w:rPr>
+          <w:rFonts w:ascii="Consolas" w:hAnsi="Consolas"/>
+        </w:rPr>
+        <w:t xml:space="preserve">, </w:t>
+      </w:r>
+      <w:proofErr w:type="spellStart"/>
+      <w:r>
+        <w:rPr>
+          <w:rFonts w:ascii="Consolas" w:hAnsi="Consolas"/>
+        </w:rPr>
+        <w:t>Interner.penetrarion</w:t>
+      </w:r>
+      <w:proofErr w:type="spellEnd"/>
+      <w:r>
+        <w:rPr>
+          <w:rFonts w:ascii="Consolas" w:hAnsi="Consolas"/>
+        </w:rPr>
+        <w:t>…</w:t>
+      </w:r>
+      <w:proofErr w:type="spellStart"/>
+      <w:r>
+        <w:rPr>
+          <w:rFonts w:ascii="Consolas" w:hAnsi="Consolas"/>
+        </w:rPr>
+        <w:t>population</w:t>
+      </w:r>
+      <w:proofErr w:type="spellEnd"/>
+      <w:r>
+        <w:rPr>
+          <w:rFonts w:ascii="Consolas" w:hAnsi="Consolas"/>
+        </w:rPr>
+        <w:t xml:space="preserve">&gt;80 &amp; </w:t>
+      </w:r>
+      <w:proofErr w:type="spellStart"/>
+      <w:r>
+        <w:rPr>
+          <w:rFonts w:ascii="Consolas" w:hAnsi="Consolas"/>
+        </w:rPr>
+        <w:t>Education.invest</w:t>
+      </w:r>
+      <w:proofErr w:type="spellEnd"/>
+      <w:r>
+        <w:rPr>
+          <w:rFonts w:ascii="Consolas" w:hAnsi="Consolas"/>
+        </w:rPr>
+        <w:t>…GDP &gt;=4.5)</w:t>
+      </w:r>
+    </w:p>
+    <w:p>
+      <w:pPr>
+        <w:rPr>
+          <w:rFonts w:ascii="Consolas" w:hAnsi="Consolas"/>
+        </w:rPr>
+      </w:pPr>
+      <w:proofErr w:type="gramStart"/>
+      <w:r>
+        <w:rPr>
+          <w:rFonts w:ascii="Consolas" w:hAnsi="Consolas"/>
+        </w:rPr>
+        <w:t>con</w:t>
+      </w:r>
+      <w:proofErr w:type="gramEnd"/>
+      <w:r>
+        <w:rPr>
+          <w:rFonts w:ascii="Consolas" w:hAnsi="Consolas"/>
+        </w:rPr>
+        <w:t xml:space="preserve"> </w:t>
+      </w:r>
+      <w:proofErr w:type="spellStart"/>
+      <w:r>
+        <w:rPr>
+          <w:rFonts w:ascii="Consolas" w:hAnsi="Consolas"/>
+        </w:rPr>
+        <w:t>select,se</w:t>
+      </w:r>
+      <w:proofErr w:type="spellEnd"/>
+      <w:r>
+        <w:rPr>
+          <w:rFonts w:ascii="Consolas" w:hAnsi="Consolas"/>
+        </w:rPr>
+        <w:t xml:space="preserve"> puede </w:t>
+      </w:r>
+      <w:proofErr w:type="spellStart"/>
+      <w:r>
+        <w:rPr>
+          <w:rFonts w:ascii="Consolas" w:hAnsi="Consolas"/>
+        </w:rPr>
+        <w:t>definar</w:t>
+      </w:r>
+      <w:proofErr w:type="spellEnd"/>
+      <w:r>
+        <w:rPr>
+          <w:rFonts w:ascii="Consolas" w:hAnsi="Consolas"/>
+        </w:rPr>
+        <w:t xml:space="preserve"> la columna a mostrar</w:t>
+      </w:r>
+    </w:p>
+    <w:p>
+      <w:pPr>
+        <w:rPr>
+          <w:rFonts w:ascii="Consolas" w:hAnsi="Consolas"/>
+        </w:rPr>
+      </w:pPr>
+      <w:proofErr w:type="spellStart"/>
+      <w:r>
+        <w:rPr>
+          <w:rFonts w:ascii="Consolas" w:hAnsi="Consolas"/>
+        </w:rPr>
+        <w:t>new_orangeec</w:t>
+      </w:r>
+      <w:proofErr w:type="spellEnd"/>
+      <w:r>
+        <w:rPr>
+          <w:rFonts w:ascii="Consolas" w:hAnsi="Consolas"/>
+        </w:rPr>
+        <w:t xml:space="preserve"> &lt;- </w:t>
+      </w:r>
+      <w:proofErr w:type="spellStart"/>
+      <w:proofErr w:type="gramStart"/>
+      <w:r>
+        <w:rPr>
+          <w:rFonts w:ascii="Consolas" w:hAnsi="Consolas"/>
+        </w:rPr>
+        <w:t>subset</w:t>
+      </w:r>
+      <w:proofErr w:type="spellEnd"/>
+      <w:r>
+        <w:rPr>
+          <w:rFonts w:ascii="Consolas" w:hAnsi="Consolas"/>
+        </w:rPr>
+        <w:t>(</w:t>
+      </w:r>
+      <w:proofErr w:type="spellStart"/>
+      <w:proofErr w:type="gramEnd"/>
+      <w:r>
+        <w:rPr>
+          <w:rFonts w:ascii="Consolas" w:hAnsi="Consolas"/>
+        </w:rPr>
+        <w:t>orangeec</w:t>
+      </w:r>
+      <w:proofErr w:type="spellEnd"/>
+      <w:r>
+        <w:rPr>
+          <w:rFonts w:ascii="Consolas" w:hAnsi="Consolas"/>
+        </w:rPr>
+        <w:t xml:space="preserve">, </w:t>
+      </w:r>
+      <w:proofErr w:type="spellStart"/>
+      <w:r>
+        <w:rPr>
+          <w:rFonts w:ascii="Consolas" w:hAnsi="Consolas"/>
+        </w:rPr>
+        <w:t>Internet.penetration</w:t>
+      </w:r>
+      <w:proofErr w:type="spellEnd"/>
+      <w:r>
+        <w:rPr>
+          <w:rFonts w:ascii="Consolas" w:hAnsi="Consolas"/>
+        </w:rPr>
+        <w:t>...</w:t>
+      </w:r>
+      <w:proofErr w:type="spellStart"/>
+      <w:r>
+        <w:rPr>
+          <w:rFonts w:ascii="Consolas" w:hAnsi="Consolas"/>
+        </w:rPr>
+        <w:t>population</w:t>
+      </w:r>
+      <w:proofErr w:type="spellEnd"/>
+      <w:r>
+        <w:rPr>
+          <w:rFonts w:ascii="Consolas" w:hAnsi="Consolas"/>
+        </w:rPr>
+        <w:t xml:space="preserve"> &gt;80</w:t>
+      </w:r>
+    </w:p>
+    <w:p>
+      <w:pPr>
+        <w:rPr>
+          <w:rFonts w:ascii="Consolas" w:hAnsi="Consolas"/>
+        </w:rPr>
+      </w:pPr>
+      <w:r>
+        <w:rPr>
+          <w:rFonts w:ascii="Consolas" w:hAnsi="Consolas"/>
+        </w:rPr>
+        <w:t xml:space="preserve">                       &amp; </w:t>
+      </w:r>
+      <w:proofErr w:type="spellStart"/>
+      <w:r>
+        <w:rPr>
+          <w:rFonts w:ascii="Consolas" w:hAnsi="Consolas"/>
+        </w:rPr>
+        <w:t>Internet.penetration</w:t>
+      </w:r>
+      <w:proofErr w:type="spellEnd"/>
+      <w:r>
+        <w:rPr>
+          <w:rFonts w:ascii="Consolas" w:hAnsi="Consolas"/>
+        </w:rPr>
+        <w:t>...</w:t>
+      </w:r>
+      <w:proofErr w:type="spellStart"/>
+      <w:r>
+        <w:rPr>
+          <w:rFonts w:ascii="Consolas" w:hAnsi="Consolas"/>
+        </w:rPr>
+        <w:t>population</w:t>
+      </w:r>
+      <w:proofErr w:type="spellEnd"/>
+      <w:r>
+        <w:rPr>
+          <w:rFonts w:ascii="Consolas" w:hAnsi="Consolas"/>
+        </w:rPr>
+        <w:t xml:space="preserve"> &gt; 4.5, </w:t>
+      </w:r>
+      <w:proofErr w:type="spellStart"/>
+      <w:r>
+        <w:rPr>
+          <w:rFonts w:ascii="Consolas" w:hAnsi="Consolas"/>
+        </w:rPr>
+        <w:t>select</w:t>
+      </w:r>
+      <w:proofErr w:type="spellEnd"/>
+      <w:r>
+        <w:rPr>
+          <w:rFonts w:ascii="Consolas" w:hAnsi="Consolas"/>
+        </w:rPr>
+        <w:t xml:space="preserve"> = </w:t>
+      </w:r>
+      <w:proofErr w:type="spellStart"/>
+      <w:r>
+        <w:rPr>
+          <w:rFonts w:ascii="Consolas" w:hAnsi="Consolas"/>
+        </w:rPr>
+        <w:t>Creat.Ind</w:t>
+      </w:r>
+      <w:proofErr w:type="spellEnd"/>
+      <w:r>
+        <w:rPr>
+          <w:rFonts w:ascii="Consolas" w:hAnsi="Consolas"/>
+        </w:rPr>
+        <w:t>...</w:t>
+      </w:r>
+      <w:proofErr w:type="gramStart"/>
+      <w:r>
+        <w:rPr>
+          <w:rFonts w:ascii="Consolas" w:hAnsi="Consolas"/>
+        </w:rPr>
+        <w:t>GDP )</w:t>
+      </w:r>
+      <w:proofErr w:type="gramEnd"/>
+    </w:p>
+    <w:p>
+      <w:pPr>
+        <w:rPr>
+          <w:rFonts w:ascii="Consolas" w:hAnsi="Consolas"/>
+        </w:rPr>
+      </w:pPr>
+      <w:proofErr w:type="spellStart"/>
+      <w:r>
+        <w:rPr>
+          <w:rFonts w:ascii="Consolas" w:hAnsi="Consolas"/>
+        </w:rPr>
+        <w:t>Select</w:t>
+      </w:r>
+      <w:proofErr w:type="spellEnd"/>
+      <w:r>
+        <w:rPr>
+          <w:rFonts w:ascii="Consolas" w:hAnsi="Consolas"/>
+        </w:rPr>
+        <w:t xml:space="preserve"> =, solo se trae una </w:t>
+      </w:r>
+      <w:r>
+        <w:rPr>
+          <w:rFonts w:ascii="Consolas" w:hAnsi="Consolas"/>
+        </w:rPr>
+        <w:t>columna</w:t>
+      </w:r>
+    </w:p>
+    <w:p>
+      <w:pPr>
+        <w:rPr>
+          <w:rFonts w:ascii="Consolas" w:hAnsi="Consolas"/>
+        </w:rPr>
+      </w:pPr>
+      <w:proofErr w:type="gramStart"/>
+      <w:r>
+        <w:rPr>
+          <w:rFonts w:ascii="Consolas" w:hAnsi="Consolas"/>
+        </w:rPr>
+        <w:t>Head(</w:t>
+      </w:r>
+      <w:proofErr w:type="spellStart"/>
+      <w:proofErr w:type="gramEnd"/>
+      <w:r>
+        <w:rPr>
+          <w:rFonts w:ascii="Consolas" w:hAnsi="Consolas"/>
+        </w:rPr>
+        <w:t>nombre_Dataset</w:t>
+      </w:r>
+      <w:proofErr w:type="spellEnd"/>
+      <w:r>
+        <w:rPr>
+          <w:rFonts w:ascii="Consolas" w:hAnsi="Consolas"/>
+        </w:rPr>
+        <w:t>)</w:t>
+      </w:r>
+      <w:r>
+        <w:rPr>
+          <w:rFonts w:ascii="Consolas" w:hAnsi="Consolas"/>
+        </w:rPr>
+        <w:tab/>
+      </w:r>
+      <w:r>
+        <w:rPr>
+          <w:rFonts w:ascii="Consolas" w:hAnsi="Consolas"/>
+        </w:rPr>
+        <w:tab/>
+      </w:r>
+      <w:r>
+        <w:rPr>
+          <w:rFonts w:ascii="Consolas" w:hAnsi="Consolas"/>
+        </w:rPr>
+        <w:tab/>
+        <w:t>Encabezados y primeras 6 columnas</w:t>
+      </w:r>
+    </w:p>
+    <w:p>
+      <w:pPr>
+        <w:rPr>
+          <w:rFonts w:ascii="Consolas" w:hAnsi="Consolas"/>
+        </w:rPr>
+      </w:pPr>
+      <w:proofErr w:type="gramStart"/>
+      <w:r>
+        <w:rPr>
+          <w:rFonts w:ascii="Consolas" w:hAnsi="Consolas"/>
+        </w:rPr>
+        <w:t>Tail(</w:t>
+      </w:r>
+      <w:proofErr w:type="spellStart"/>
+      <w:proofErr w:type="gramEnd"/>
+      <w:r>
+        <w:rPr>
+          <w:rFonts w:ascii="Consolas" w:hAnsi="Consolas"/>
+        </w:rPr>
+        <w:t>nombre_Dataset</w:t>
+      </w:r>
+      <w:proofErr w:type="spellEnd"/>
+      <w:r>
+        <w:rPr>
+          <w:rFonts w:ascii="Consolas" w:hAnsi="Consolas"/>
+        </w:rPr>
+        <w:t>)</w:t>
+      </w:r>
+      <w:r>
+        <w:rPr>
+          <w:rFonts w:ascii="Consolas" w:hAnsi="Consolas"/>
+        </w:rPr>
+        <w:tab/>
+      </w:r>
+      <w:r>
+        <w:rPr>
+          <w:rFonts w:ascii="Consolas" w:hAnsi="Consolas"/>
+        </w:rPr>
+        <w:tab/>
+      </w:r>
+      <w:r>
+        <w:rPr>
+          <w:rFonts w:ascii="Consolas" w:hAnsi="Consolas"/>
+        </w:rPr>
+        <w:tab/>
+        <w:t xml:space="preserve">Encabezados y ultimas </w:t>
+      </w:r>
+      <w:r>
+        <w:rPr>
+          <w:rFonts w:ascii="Consolas" w:hAnsi="Consolas"/>
+        </w:rPr>
+        <w:t xml:space="preserve"> 6 columnas</w:t>
+      </w:r>
+    </w:p>
+    <w:p>
+      <w:pPr>
+        <w:rPr>
+          <w:rFonts w:ascii="Consolas" w:hAnsi="Consolas"/>
+        </w:rPr>
+      </w:pPr>
+      <w:r>
+        <w:rPr>
+          <w:rFonts w:ascii="Consolas" w:hAnsi="Consolas"/>
+        </w:rPr>
+        <w:t xml:space="preserve">De la librería </w:t>
+      </w:r>
+      <w:proofErr w:type="spellStart"/>
+      <w:r>
+        <w:rPr>
+          <w:rFonts w:ascii="Consolas" w:hAnsi="Consolas"/>
+        </w:rPr>
+        <w:t>dplyr</w:t>
+      </w:r>
+      <w:proofErr w:type="spellEnd"/>
+    </w:p>
+    <w:p>
+      <w:pPr>
+        <w:rPr>
+          <w:rFonts w:ascii="Consolas" w:hAnsi="Consolas"/>
+        </w:rPr>
+      </w:pPr>
+      <w:proofErr w:type="spellStart"/>
+      <w:proofErr w:type="gramStart"/>
+      <w:r>
+        <w:rPr>
+          <w:rFonts w:ascii="Consolas" w:hAnsi="Consolas"/>
+        </w:rPr>
+        <w:t>Glimpse</w:t>
+      </w:r>
+      <w:proofErr w:type="spellEnd"/>
+      <w:r>
+        <w:rPr>
+          <w:rFonts w:ascii="Consolas" w:hAnsi="Consolas"/>
+        </w:rPr>
+        <w:t>(</w:t>
+      </w:r>
+      <w:proofErr w:type="spellStart"/>
+      <w:proofErr w:type="gramEnd"/>
+      <w:r>
+        <w:rPr>
+          <w:rFonts w:ascii="Consolas" w:hAnsi="Consolas"/>
+        </w:rPr>
+        <w:t>nombre_Dataset</w:t>
+      </w:r>
+      <w:proofErr w:type="spellEnd"/>
+      <w:r>
+        <w:rPr>
+          <w:rFonts w:ascii="Consolas" w:hAnsi="Consolas"/>
+        </w:rPr>
+        <w:t>)</w:t>
+      </w:r>
+      <w:r>
+        <w:rPr>
+          <w:rFonts w:ascii="Consolas" w:hAnsi="Consolas"/>
+        </w:rPr>
+        <w:tab/>
+      </w:r>
+      <w:r>
+        <w:rPr>
+          <w:rFonts w:ascii="Consolas" w:hAnsi="Consolas"/>
+        </w:rPr>
+        <w:tab/>
+      </w:r>
+      <w:r>
+        <w:rPr>
+          <w:rFonts w:ascii="Consolas" w:hAnsi="Consolas"/>
+        </w:rPr>
+        <w:tab/>
+      </w:r>
+      <w:proofErr w:type="spellStart"/>
+      <w:r>
+        <w:rPr>
+          <w:rFonts w:ascii="Consolas" w:hAnsi="Consolas"/>
+        </w:rPr>
+        <w:t>Descripcioón</w:t>
+      </w:r>
+      <w:proofErr w:type="spellEnd"/>
+      <w:r>
+        <w:rPr>
+          <w:rFonts w:ascii="Consolas" w:hAnsi="Consolas"/>
+        </w:rPr>
+        <w:t xml:space="preserve"> tabla</w:t>
+      </w:r>
+    </w:p>
+    <w:p>
+      <w:pPr>
+        <w:rPr>
+          <w:rFonts w:ascii="Consolas" w:hAnsi="Consolas"/>
+        </w:rPr>
+      </w:pPr>
+      <w:proofErr w:type="spellStart"/>
+      <w:proofErr w:type="gramStart"/>
+      <w:r>
+        <w:rPr>
+          <w:rFonts w:ascii="Consolas" w:hAnsi="Consolas"/>
+        </w:rPr>
+        <w:t>Plot</w:t>
+      </w:r>
+      <w:proofErr w:type="spellEnd"/>
+      <w:r>
+        <w:rPr>
+          <w:rFonts w:ascii="Consolas" w:hAnsi="Consolas"/>
+        </w:rPr>
+        <w:t>(</w:t>
+      </w:r>
+      <w:proofErr w:type="gramEnd"/>
+      <w:r>
+        <w:rPr>
+          <w:rFonts w:ascii="Consolas" w:hAnsi="Consolas"/>
+        </w:rPr>
+        <w:t xml:space="preserve">F(x) ~ x, </w:t>
+      </w:r>
+      <w:proofErr w:type="spellStart"/>
+      <w:r>
+        <w:rPr>
+          <w:rFonts w:ascii="Consolas" w:hAnsi="Consolas"/>
+        </w:rPr>
+        <w:t>xlab</w:t>
+      </w:r>
+      <w:proofErr w:type="spellEnd"/>
+      <w:r>
+        <w:rPr>
+          <w:rFonts w:ascii="Consolas" w:hAnsi="Consolas"/>
+        </w:rPr>
+        <w:t xml:space="preserve">=”x”, </w:t>
+      </w:r>
+      <w:proofErr w:type="spellStart"/>
+      <w:r>
+        <w:rPr>
+          <w:rFonts w:ascii="Consolas" w:hAnsi="Consolas"/>
+        </w:rPr>
+        <w:t>ylab</w:t>
+      </w:r>
+      <w:proofErr w:type="spellEnd"/>
+      <w:r>
+        <w:rPr>
+          <w:rFonts w:ascii="Consolas" w:hAnsi="Consolas"/>
+        </w:rPr>
+        <w:t>= “y”)</w:t>
+      </w:r>
+    </w:p>
+    <w:p>
+      <w:pPr>
+        <w:rPr>
+          <w:rFonts w:ascii="Consolas" w:hAnsi="Consolas"/>
+        </w:rPr>
+      </w:pPr>
+      <w:proofErr w:type="spellStart"/>
+      <w:proofErr w:type="gramStart"/>
+      <w:r>
+        <w:rPr>
+          <w:rFonts w:ascii="Consolas" w:hAnsi="Consolas"/>
+        </w:rPr>
+        <w:t>Plot</w:t>
+      </w:r>
+      <w:proofErr w:type="spellEnd"/>
+      <w:r>
+        <w:rPr>
+          <w:rFonts w:ascii="Consolas" w:hAnsi="Consolas"/>
+        </w:rPr>
+        <w:t>(</w:t>
+      </w:r>
+      <w:proofErr w:type="spellStart"/>
+      <w:proofErr w:type="gramEnd"/>
+      <w:r>
+        <w:rPr>
+          <w:rFonts w:ascii="Consolas" w:hAnsi="Consolas"/>
+        </w:rPr>
+        <w:t>mtcars$mpg</w:t>
+      </w:r>
+      <w:proofErr w:type="spellEnd"/>
+      <w:r>
+        <w:rPr>
+          <w:rFonts w:ascii="Consolas" w:hAnsi="Consolas"/>
+        </w:rPr>
+        <w:t xml:space="preserve"> ~ </w:t>
+      </w:r>
+      <w:proofErr w:type="spellStart"/>
+      <w:r>
+        <w:rPr>
+          <w:rFonts w:ascii="Consolas" w:hAnsi="Consolas"/>
+        </w:rPr>
+        <w:t>mtcars$cyl</w:t>
+      </w:r>
+      <w:proofErr w:type="spellEnd"/>
+      <w:r>
+        <w:rPr>
+          <w:rFonts w:ascii="Consolas" w:hAnsi="Consolas"/>
+        </w:rPr>
+        <w:t xml:space="preserve">, </w:t>
+      </w:r>
+      <w:proofErr w:type="spellStart"/>
+      <w:r>
+        <w:rPr>
+          <w:rFonts w:ascii="Consolas" w:hAnsi="Consolas"/>
+        </w:rPr>
+        <w:t>xlab</w:t>
+      </w:r>
+      <w:proofErr w:type="spellEnd"/>
+      <w:r>
+        <w:rPr>
+          <w:rFonts w:ascii="Consolas" w:hAnsi="Consolas"/>
+        </w:rPr>
+        <w:t xml:space="preserve">= “cilindros”, </w:t>
+      </w:r>
+      <w:proofErr w:type="spellStart"/>
+      <w:r>
+        <w:rPr>
+          <w:rFonts w:ascii="Consolas" w:hAnsi="Consolas"/>
+        </w:rPr>
+        <w:t>ylab</w:t>
+      </w:r>
+      <w:proofErr w:type="spellEnd"/>
+      <w:r>
+        <w:rPr>
+          <w:rFonts w:ascii="Consolas" w:hAnsi="Consolas"/>
+        </w:rPr>
+        <w:t>= ”</w:t>
+      </w:r>
+      <w:proofErr w:type="spellStart"/>
+      <w:r>
+        <w:rPr>
+          <w:rFonts w:ascii="Consolas" w:hAnsi="Consolas"/>
+        </w:rPr>
+        <w:t>milas</w:t>
+      </w:r>
+      <w:proofErr w:type="spellEnd"/>
+      <w:r>
+        <w:rPr>
+          <w:rFonts w:ascii="Consolas" w:hAnsi="Consolas"/>
+        </w:rPr>
+        <w:t xml:space="preserve"> por </w:t>
+      </w:r>
+      <w:proofErr w:type="spellStart"/>
+      <w:r>
+        <w:rPr>
+          <w:rFonts w:ascii="Consolas" w:hAnsi="Consolas"/>
+        </w:rPr>
+        <w:t>galon</w:t>
+      </w:r>
+      <w:proofErr w:type="spellEnd"/>
+      <w:r>
+        <w:rPr>
+          <w:rFonts w:ascii="Consolas" w:hAnsi="Consolas"/>
+        </w:rPr>
+        <w:t>”)</w:t>
+      </w:r>
+    </w:p>
+    <w:p>
+      <w:pPr>
+        <w:rPr>
+          <w:rFonts w:ascii="Consolas" w:hAnsi="Consolas"/>
+        </w:rPr>
+      </w:pPr>
+    </w:p>
+    <w:p>
+      <w:pPr>
+        <w:rPr>
+          <w:rStyle w:val="Hipervnculo"/>
+          <w:rFonts w:ascii="Consolas" w:hAnsi="Consolas"/>
+          <w:color w:val="auto"/>
+          <w:u w:val="none"/>
+        </w:rPr>
+      </w:pPr>
+      <w:r>
+        <w:rPr>
+          <w:rFonts w:ascii="Consolas" w:hAnsi="Consolas"/>
+        </w:rPr>
+        <w:t xml:space="preserve"> </w:t>
+      </w:r>
+      <w:bookmarkStart w:id="0" w:name="_GoBack"/>
+      <w:bookmarkEnd w:id="0"/>
     </w:p>
     <w:p>
       <w:pPr>
@@ -4733,7 +7048,7 @@
           <w:rStyle w:val="Hipervnculo"/>
         </w:rPr>
       </w:pPr>
-      <w:hyperlink r:id="rId9" w:history="1">
+      <w:hyperlink r:id="rId11" w:history="1">
         <w:r>
           <w:rPr>
             <w:rStyle w:val="Hipervnculo"/>
@@ -5725,6 +8040,894 @@
 </w:styles>
 </file>
 
+<file path=word/charts/chart1.xml><?xml version="1.0" encoding="utf-8"?>
+<c:chartSpace xmlns:c="http://schemas.openxmlformats.org/drawingml/2006/chart" xmlns:a="http://schemas.openxmlformats.org/drawingml/2006/main" xmlns:r="http://schemas.openxmlformats.org/officeDocument/2006/relationships">
+  <c:date1904 val="0"/>
+  <c:lang val="es-ES"/>
+  <c:roundedCorners val="0"/>
+  <mc:AlternateContent xmlns:mc="http://schemas.openxmlformats.org/markup-compatibility/2006">
+    <mc:Choice xmlns:c14="http://schemas.microsoft.com/office/drawing/2007/8/2/chart" Requires="c14">
+      <c14:style val="102"/>
+    </mc:Choice>
+    <mc:Fallback>
+      <c:style val="2"/>
+    </mc:Fallback>
+  </mc:AlternateContent>
+  <c:chart>
+    <c:title>
+      <c:overlay val="0"/>
+      <c:spPr>
+        <a:noFill/>
+        <a:ln>
+          <a:noFill/>
+        </a:ln>
+        <a:effectLst/>
+      </c:spPr>
+      <c:txPr>
+        <a:bodyPr rot="0" spcFirstLastPara="1" vertOverflow="ellipsis" vert="horz" wrap="square" anchor="ctr" anchorCtr="1"/>
+        <a:lstStyle/>
+        <a:p>
+          <a:pPr>
+            <a:defRPr sz="1400" b="0" i="0" u="none" strike="noStrike" kern="1200" spc="0" baseline="0">
+              <a:solidFill>
+                <a:schemeClr val="tx1">
+                  <a:lumMod val="65000"/>
+                  <a:lumOff val="35000"/>
+                </a:schemeClr>
+              </a:solidFill>
+              <a:latin typeface="+mn-lt"/>
+              <a:ea typeface="+mn-ea"/>
+              <a:cs typeface="+mn-cs"/>
+            </a:defRPr>
+          </a:pPr>
+          <a:endParaRPr lang="es-MX"/>
+        </a:p>
+      </c:txPr>
+    </c:title>
+    <c:autoTitleDeleted val="0"/>
+    <c:plotArea>
+      <c:layout/>
+      <c:scatterChart>
+        <c:scatterStyle val="lineMarker"/>
+        <c:varyColors val="0"/>
+        <c:ser>
+          <c:idx val="0"/>
+          <c:order val="0"/>
+          <c:tx>
+            <c:strRef>
+              <c:f>Hoja1!$B$1</c:f>
+              <c:strCache>
+                <c:ptCount val="1"/>
+                <c:pt idx="0">
+                  <c:v>Tiempo de espera enla fila</c:v>
+                </c:pt>
+              </c:strCache>
+            </c:strRef>
+          </c:tx>
+          <c:spPr>
+            <a:ln w="19050" cap="rnd">
+              <a:noFill/>
+              <a:round/>
+            </a:ln>
+            <a:effectLst/>
+          </c:spPr>
+          <c:marker>
+            <c:symbol val="circle"/>
+            <c:size val="5"/>
+            <c:spPr>
+              <a:solidFill>
+                <a:schemeClr val="accent1"/>
+              </a:solidFill>
+              <a:ln w="9525">
+                <a:solidFill>
+                  <a:schemeClr val="accent1"/>
+                </a:solidFill>
+              </a:ln>
+              <a:effectLst/>
+            </c:spPr>
+          </c:marker>
+          <c:xVal>
+            <c:numRef>
+              <c:f>Hoja1!$A$2:$A$9</c:f>
+              <c:numCache>
+                <c:formatCode>General</c:formatCode>
+                <c:ptCount val="8"/>
+                <c:pt idx="0">
+                  <c:v>1</c:v>
+                </c:pt>
+                <c:pt idx="1">
+                  <c:v>2</c:v>
+                </c:pt>
+                <c:pt idx="2">
+                  <c:v>3</c:v>
+                </c:pt>
+                <c:pt idx="3">
+                  <c:v>4</c:v>
+                </c:pt>
+                <c:pt idx="4">
+                  <c:v>5</c:v>
+                </c:pt>
+                <c:pt idx="5">
+                  <c:v>6</c:v>
+                </c:pt>
+                <c:pt idx="6">
+                  <c:v>7</c:v>
+                </c:pt>
+                <c:pt idx="7">
+                  <c:v>8</c:v>
+                </c:pt>
+              </c:numCache>
+            </c:numRef>
+          </c:xVal>
+          <c:yVal>
+            <c:numRef>
+              <c:f>Hoja1!$B$2:$B$9</c:f>
+              <c:numCache>
+                <c:formatCode>General</c:formatCode>
+                <c:ptCount val="8"/>
+                <c:pt idx="0">
+                  <c:v>10</c:v>
+                </c:pt>
+                <c:pt idx="1">
+                  <c:v>9</c:v>
+                </c:pt>
+                <c:pt idx="2">
+                  <c:v>8.5</c:v>
+                </c:pt>
+                <c:pt idx="3">
+                  <c:v>8</c:v>
+                </c:pt>
+                <c:pt idx="4">
+                  <c:v>6</c:v>
+                </c:pt>
+                <c:pt idx="5">
+                  <c:v>3</c:v>
+                </c:pt>
+                <c:pt idx="6">
+                  <c:v>1.8</c:v>
+                </c:pt>
+                <c:pt idx="7">
+                  <c:v>1</c:v>
+                </c:pt>
+              </c:numCache>
+            </c:numRef>
+          </c:yVal>
+          <c:smooth val="0"/>
+        </c:ser>
+        <c:dLbls>
+          <c:showLegendKey val="0"/>
+          <c:showVal val="0"/>
+          <c:showCatName val="0"/>
+          <c:showSerName val="0"/>
+          <c:showPercent val="0"/>
+          <c:showBubbleSize val="0"/>
+        </c:dLbls>
+        <c:axId val="293618264"/>
+        <c:axId val="376204576"/>
+      </c:scatterChart>
+      <c:valAx>
+        <c:axId val="293618264"/>
+        <c:scaling>
+          <c:orientation val="minMax"/>
+        </c:scaling>
+        <c:delete val="0"/>
+        <c:axPos val="b"/>
+        <c:majorGridlines>
+          <c:spPr>
+            <a:ln w="9525" cap="flat" cmpd="sng" algn="ctr">
+              <a:solidFill>
+                <a:schemeClr val="tx1">
+                  <a:lumMod val="15000"/>
+                  <a:lumOff val="85000"/>
+                </a:schemeClr>
+              </a:solidFill>
+              <a:round/>
+            </a:ln>
+            <a:effectLst/>
+          </c:spPr>
+        </c:majorGridlines>
+        <c:numFmt formatCode="General" sourceLinked="1"/>
+        <c:majorTickMark val="none"/>
+        <c:minorTickMark val="none"/>
+        <c:tickLblPos val="nextTo"/>
+        <c:spPr>
+          <a:noFill/>
+          <a:ln w="9525" cap="flat" cmpd="sng" algn="ctr">
+            <a:solidFill>
+              <a:schemeClr val="tx1">
+                <a:lumMod val="25000"/>
+                <a:lumOff val="75000"/>
+              </a:schemeClr>
+            </a:solidFill>
+            <a:round/>
+          </a:ln>
+          <a:effectLst/>
+        </c:spPr>
+        <c:txPr>
+          <a:bodyPr rot="-60000000" spcFirstLastPara="1" vertOverflow="ellipsis" vert="horz" wrap="square" anchor="ctr" anchorCtr="1"/>
+          <a:lstStyle/>
+          <a:p>
+            <a:pPr>
+              <a:defRPr sz="900" b="0" i="0" u="none" strike="noStrike" kern="1200" baseline="0">
+                <a:solidFill>
+                  <a:schemeClr val="tx1">
+                    <a:lumMod val="65000"/>
+                    <a:lumOff val="35000"/>
+                  </a:schemeClr>
+                </a:solidFill>
+                <a:latin typeface="+mn-lt"/>
+                <a:ea typeface="+mn-ea"/>
+                <a:cs typeface="+mn-cs"/>
+              </a:defRPr>
+            </a:pPr>
+            <a:endParaRPr lang="es-MX"/>
+          </a:p>
+        </c:txPr>
+        <c:crossAx val="376204576"/>
+        <c:crosses val="autoZero"/>
+        <c:crossBetween val="midCat"/>
+      </c:valAx>
+      <c:valAx>
+        <c:axId val="376204576"/>
+        <c:scaling>
+          <c:orientation val="minMax"/>
+        </c:scaling>
+        <c:delete val="0"/>
+        <c:axPos val="l"/>
+        <c:majorGridlines>
+          <c:spPr>
+            <a:ln w="9525" cap="flat" cmpd="sng" algn="ctr">
+              <a:solidFill>
+                <a:schemeClr val="tx1">
+                  <a:lumMod val="15000"/>
+                  <a:lumOff val="85000"/>
+                </a:schemeClr>
+              </a:solidFill>
+              <a:round/>
+            </a:ln>
+            <a:effectLst/>
+          </c:spPr>
+        </c:majorGridlines>
+        <c:numFmt formatCode="General" sourceLinked="1"/>
+        <c:majorTickMark val="none"/>
+        <c:minorTickMark val="none"/>
+        <c:tickLblPos val="nextTo"/>
+        <c:spPr>
+          <a:noFill/>
+          <a:ln w="9525" cap="flat" cmpd="sng" algn="ctr">
+            <a:solidFill>
+              <a:schemeClr val="tx1">
+                <a:lumMod val="25000"/>
+                <a:lumOff val="75000"/>
+              </a:schemeClr>
+            </a:solidFill>
+            <a:round/>
+          </a:ln>
+          <a:effectLst/>
+        </c:spPr>
+        <c:txPr>
+          <a:bodyPr rot="-60000000" spcFirstLastPara="1" vertOverflow="ellipsis" vert="horz" wrap="square" anchor="ctr" anchorCtr="1"/>
+          <a:lstStyle/>
+          <a:p>
+            <a:pPr>
+              <a:defRPr sz="900" b="0" i="0" u="none" strike="noStrike" kern="1200" baseline="0">
+                <a:solidFill>
+                  <a:schemeClr val="tx1">
+                    <a:lumMod val="65000"/>
+                    <a:lumOff val="35000"/>
+                  </a:schemeClr>
+                </a:solidFill>
+                <a:latin typeface="+mn-lt"/>
+                <a:ea typeface="+mn-ea"/>
+                <a:cs typeface="+mn-cs"/>
+              </a:defRPr>
+            </a:pPr>
+            <a:endParaRPr lang="es-MX"/>
+          </a:p>
+        </c:txPr>
+        <c:crossAx val="293618264"/>
+        <c:crosses val="autoZero"/>
+        <c:crossBetween val="midCat"/>
+      </c:valAx>
+      <c:spPr>
+        <a:noFill/>
+        <a:ln>
+          <a:noFill/>
+        </a:ln>
+        <a:effectLst/>
+      </c:spPr>
+    </c:plotArea>
+    <c:plotVisOnly val="1"/>
+    <c:dispBlanksAs val="gap"/>
+    <c:showDLblsOverMax val="0"/>
+  </c:chart>
+  <c:spPr>
+    <a:solidFill>
+      <a:schemeClr val="bg1"/>
+    </a:solidFill>
+    <a:ln w="9525" cap="flat" cmpd="sng" algn="ctr">
+      <a:solidFill>
+        <a:schemeClr val="tx1">
+          <a:lumMod val="15000"/>
+          <a:lumOff val="85000"/>
+        </a:schemeClr>
+      </a:solidFill>
+      <a:round/>
+    </a:ln>
+    <a:effectLst/>
+  </c:spPr>
+  <c:txPr>
+    <a:bodyPr/>
+    <a:lstStyle/>
+    <a:p>
+      <a:pPr>
+        <a:defRPr/>
+      </a:pPr>
+      <a:endParaRPr lang="es-MX"/>
+    </a:p>
+  </c:txPr>
+  <c:externalData r:id="rId3">
+    <c:autoUpdate val="0"/>
+  </c:externalData>
+</c:chartSpace>
+</file>
+
+<file path=word/charts/colors1.xml><?xml version="1.0" encoding="utf-8"?>
+<cs:colorStyle xmlns:cs="http://schemas.microsoft.com/office/drawing/2012/chartStyle" xmlns:a="http://schemas.openxmlformats.org/drawingml/2006/main" meth="cycle" id="10">
+  <a:schemeClr val="accent1"/>
+  <a:schemeClr val="accent2"/>
+  <a:schemeClr val="accent3"/>
+  <a:schemeClr val="accent4"/>
+  <a:schemeClr val="accent5"/>
+  <a:schemeClr val="accent6"/>
+  <cs:variation/>
+  <cs:variation>
+    <a:lumMod val="60000"/>
+  </cs:variation>
+  <cs:variation>
+    <a:lumMod val="80000"/>
+    <a:lumOff val="20000"/>
+  </cs:variation>
+  <cs:variation>
+    <a:lumMod val="80000"/>
+  </cs:variation>
+  <cs:variation>
+    <a:lumMod val="60000"/>
+    <a:lumOff val="40000"/>
+  </cs:variation>
+  <cs:variation>
+    <a:lumMod val="50000"/>
+  </cs:variation>
+  <cs:variation>
+    <a:lumMod val="70000"/>
+    <a:lumOff val="30000"/>
+  </cs:variation>
+  <cs:variation>
+    <a:lumMod val="70000"/>
+  </cs:variation>
+  <cs:variation>
+    <a:lumMod val="50000"/>
+    <a:lumOff val="50000"/>
+  </cs:variation>
+</cs:colorStyle>
+</file>
+
+<file path=word/charts/style1.xml><?xml version="1.0" encoding="utf-8"?>
+<cs:chartStyle xmlns:cs="http://schemas.microsoft.com/office/drawing/2012/chartStyle" xmlns:a="http://schemas.openxmlformats.org/drawingml/2006/main" id="240">
+  <cs:axisTitle>
+    <cs:lnRef idx="0"/>
+    <cs:fillRef idx="0"/>
+    <cs:effectRef idx="0"/>
+    <cs:fontRef idx="minor">
+      <a:schemeClr val="tx1">
+        <a:lumMod val="65000"/>
+        <a:lumOff val="35000"/>
+      </a:schemeClr>
+    </cs:fontRef>
+    <cs:defRPr sz="1000" kern="1200"/>
+  </cs:axisTitle>
+  <cs:categoryAxis>
+    <cs:lnRef idx="0"/>
+    <cs:fillRef idx="0"/>
+    <cs:effectRef idx="0"/>
+    <cs:fontRef idx="minor">
+      <a:schemeClr val="tx1">
+        <a:lumMod val="65000"/>
+        <a:lumOff val="35000"/>
+      </a:schemeClr>
+    </cs:fontRef>
+    <cs:spPr>
+      <a:ln w="9525" cap="flat" cmpd="sng" algn="ctr">
+        <a:solidFill>
+          <a:schemeClr val="tx1">
+            <a:lumMod val="25000"/>
+            <a:lumOff val="75000"/>
+          </a:schemeClr>
+        </a:solidFill>
+        <a:round/>
+      </a:ln>
+    </cs:spPr>
+    <cs:defRPr sz="900" kern="1200"/>
+  </cs:categoryAxis>
+  <cs:chartArea mods="allowNoFillOverride allowNoLineOverride">
+    <cs:lnRef idx="0"/>
+    <cs:fillRef idx="0"/>
+    <cs:effectRef idx="0"/>
+    <cs:fontRef idx="minor">
+      <a:schemeClr val="tx1"/>
+    </cs:fontRef>
+    <cs:spPr>
+      <a:solidFill>
+        <a:schemeClr val="bg1"/>
+      </a:solidFill>
+      <a:ln w="9525" cap="flat" cmpd="sng" algn="ctr">
+        <a:solidFill>
+          <a:schemeClr val="tx1">
+            <a:lumMod val="15000"/>
+            <a:lumOff val="85000"/>
+          </a:schemeClr>
+        </a:solidFill>
+        <a:round/>
+      </a:ln>
+    </cs:spPr>
+    <cs:defRPr sz="1000" kern="1200"/>
+  </cs:chartArea>
+  <cs:dataLabel>
+    <cs:lnRef idx="0"/>
+    <cs:fillRef idx="0"/>
+    <cs:effectRef idx="0"/>
+    <cs:fontRef idx="minor">
+      <a:schemeClr val="tx1">
+        <a:lumMod val="75000"/>
+        <a:lumOff val="25000"/>
+      </a:schemeClr>
+    </cs:fontRef>
+    <cs:defRPr sz="900" kern="1200"/>
+  </cs:dataLabel>
+  <cs:dataLabelCallout>
+    <cs:lnRef idx="0"/>
+    <cs:fillRef idx="0"/>
+    <cs:effectRef idx="0"/>
+    <cs:fontRef idx="minor">
+      <a:schemeClr val="dk1">
+        <a:lumMod val="65000"/>
+        <a:lumOff val="35000"/>
+      </a:schemeClr>
+    </cs:fontRef>
+    <cs:spPr>
+      <a:solidFill>
+        <a:schemeClr val="lt1"/>
+      </a:solidFill>
+      <a:ln>
+        <a:solidFill>
+          <a:schemeClr val="dk1">
+            <a:lumMod val="25000"/>
+            <a:lumOff val="75000"/>
+          </a:schemeClr>
+        </a:solidFill>
+      </a:ln>
+    </cs:spPr>
+    <cs:defRPr sz="900" kern="1200"/>
+    <cs:bodyPr rot="0" spcFirstLastPara="1" vertOverflow="clip" horzOverflow="clip" vert="horz" wrap="square" lIns="36576" tIns="18288" rIns="36576" bIns="18288" anchor="ctr" anchorCtr="1">
+      <a:spAutoFit/>
+    </cs:bodyPr>
+  </cs:dataLabelCallout>
+  <cs:dataPoint>
+    <cs:lnRef idx="0"/>
+    <cs:fillRef idx="1">
+      <cs:styleClr val="auto"/>
+    </cs:fillRef>
+    <cs:effectRef idx="0"/>
+    <cs:fontRef idx="minor">
+      <a:schemeClr val="tx1"/>
+    </cs:fontRef>
+  </cs:dataPoint>
+  <cs:dataPoint3D>
+    <cs:lnRef idx="0"/>
+    <cs:fillRef idx="1">
+      <cs:styleClr val="auto"/>
+    </cs:fillRef>
+    <cs:effectRef idx="0"/>
+    <cs:fontRef idx="minor">
+      <a:schemeClr val="tx1"/>
+    </cs:fontRef>
+  </cs:dataPoint3D>
+  <cs:dataPointLine>
+    <cs:lnRef idx="0">
+      <cs:styleClr val="auto"/>
+    </cs:lnRef>
+    <cs:fillRef idx="1"/>
+    <cs:effectRef idx="0"/>
+    <cs:fontRef idx="minor">
+      <a:schemeClr val="tx1"/>
+    </cs:fontRef>
+    <cs:spPr>
+      <a:ln w="19050" cap="rnd">
+        <a:solidFill>
+          <a:schemeClr val="phClr"/>
+        </a:solidFill>
+        <a:round/>
+      </a:ln>
+    </cs:spPr>
+  </cs:dataPointLine>
+  <cs:dataPointMarker>
+    <cs:lnRef idx="0">
+      <cs:styleClr val="auto"/>
+    </cs:lnRef>
+    <cs:fillRef idx="1">
+      <cs:styleClr val="auto"/>
+    </cs:fillRef>
+    <cs:effectRef idx="0"/>
+    <cs:fontRef idx="minor">
+      <a:schemeClr val="tx1"/>
+    </cs:fontRef>
+    <cs:spPr>
+      <a:ln w="9525">
+        <a:solidFill>
+          <a:schemeClr val="phClr"/>
+        </a:solidFill>
+      </a:ln>
+    </cs:spPr>
+  </cs:dataPointMarker>
+  <cs:dataPointMarkerLayout symbol="circle" size="5"/>
+  <cs:dataPointWireframe>
+    <cs:lnRef idx="0">
+      <cs:styleClr val="auto"/>
+    </cs:lnRef>
+    <cs:fillRef idx="0"/>
+    <cs:effectRef idx="0"/>
+    <cs:fontRef idx="minor">
+      <a:schemeClr val="dk1"/>
+    </cs:fontRef>
+    <cs:spPr>
+      <a:ln w="9525" cap="rnd">
+        <a:solidFill>
+          <a:schemeClr val="phClr"/>
+        </a:solidFill>
+        <a:round/>
+      </a:ln>
+    </cs:spPr>
+  </cs:dataPointWireframe>
+  <cs:dataTable>
+    <cs:lnRef idx="0"/>
+    <cs:fillRef idx="0"/>
+    <cs:effectRef idx="0"/>
+    <cs:fontRef idx="minor">
+      <a:schemeClr val="tx1">
+        <a:lumMod val="65000"/>
+        <a:lumOff val="35000"/>
+      </a:schemeClr>
+    </cs:fontRef>
+    <cs:spPr>
+      <a:noFill/>
+      <a:ln w="9525" cap="flat" cmpd="sng" algn="ctr">
+        <a:solidFill>
+          <a:schemeClr val="tx1">
+            <a:lumMod val="15000"/>
+            <a:lumOff val="85000"/>
+          </a:schemeClr>
+        </a:solidFill>
+        <a:round/>
+      </a:ln>
+    </cs:spPr>
+    <cs:defRPr sz="900" kern="1200"/>
+  </cs:dataTable>
+  <cs:downBar>
+    <cs:lnRef idx="0"/>
+    <cs:fillRef idx="0"/>
+    <cs:effectRef idx="0"/>
+    <cs:fontRef idx="minor">
+      <a:schemeClr val="tx1"/>
+    </cs:fontRef>
+    <cs:spPr>
+      <a:solidFill>
+        <a:schemeClr val="dk1">
+          <a:lumMod val="75000"/>
+          <a:lumOff val="25000"/>
+        </a:schemeClr>
+      </a:solidFill>
+      <a:ln w="9525" cap="flat" cmpd="sng" algn="ctr">
+        <a:solidFill>
+          <a:schemeClr val="tx1">
+            <a:lumMod val="65000"/>
+            <a:lumOff val="35000"/>
+          </a:schemeClr>
+        </a:solidFill>
+        <a:round/>
+      </a:ln>
+    </cs:spPr>
+  </cs:downBar>
+  <cs:dropLine>
+    <cs:lnRef idx="0"/>
+    <cs:fillRef idx="0"/>
+    <cs:effectRef idx="0"/>
+    <cs:fontRef idx="minor">
+      <a:schemeClr val="tx1"/>
+    </cs:fontRef>
+    <cs:spPr>
+      <a:ln w="9525" cap="flat" cmpd="sng" algn="ctr">
+        <a:solidFill>
+          <a:schemeClr val="tx1">
+            <a:lumMod val="35000"/>
+            <a:lumOff val="65000"/>
+          </a:schemeClr>
+        </a:solidFill>
+        <a:round/>
+      </a:ln>
+    </cs:spPr>
+  </cs:dropLine>
+  <cs:errorBar>
+    <cs:lnRef idx="0"/>
+    <cs:fillRef idx="0"/>
+    <cs:effectRef idx="0"/>
+    <cs:fontRef idx="minor">
+      <a:schemeClr val="tx1"/>
+    </cs:fontRef>
+    <cs:spPr>
+      <a:ln w="9525" cap="flat" cmpd="sng" algn="ctr">
+        <a:solidFill>
+          <a:schemeClr val="tx1">
+            <a:lumMod val="65000"/>
+            <a:lumOff val="35000"/>
+          </a:schemeClr>
+        </a:solidFill>
+        <a:round/>
+      </a:ln>
+    </cs:spPr>
+  </cs:errorBar>
+  <cs:floor>
+    <cs:lnRef idx="0"/>
+    <cs:fillRef idx="0"/>
+    <cs:effectRef idx="0"/>
+    <cs:fontRef idx="minor">
+      <a:schemeClr val="tx1"/>
+    </cs:fontRef>
+    <cs:spPr>
+      <a:noFill/>
+      <a:ln>
+        <a:noFill/>
+      </a:ln>
+    </cs:spPr>
+  </cs:floor>
+  <cs:gridlineMajor>
+    <cs:lnRef idx="0"/>
+    <cs:fillRef idx="0"/>
+    <cs:effectRef idx="0"/>
+    <cs:fontRef idx="minor">
+      <a:schemeClr val="tx1"/>
+    </cs:fontRef>
+    <cs:spPr>
+      <a:ln w="9525" cap="flat" cmpd="sng" algn="ctr">
+        <a:solidFill>
+          <a:schemeClr val="tx1">
+            <a:lumMod val="15000"/>
+            <a:lumOff val="85000"/>
+          </a:schemeClr>
+        </a:solidFill>
+        <a:round/>
+      </a:ln>
+    </cs:spPr>
+  </cs:gridlineMajor>
+  <cs:gridlineMinor>
+    <cs:lnRef idx="0"/>
+    <cs:fillRef idx="0"/>
+    <cs:effectRef idx="0"/>
+    <cs:fontRef idx="minor">
+      <a:schemeClr val="tx1"/>
+    </cs:fontRef>
+    <cs:spPr>
+      <a:ln w="9525" cap="flat" cmpd="sng" algn="ctr">
+        <a:solidFill>
+          <a:schemeClr val="tx1">
+            <a:lumMod val="5000"/>
+            <a:lumOff val="95000"/>
+          </a:schemeClr>
+        </a:solidFill>
+        <a:round/>
+      </a:ln>
+    </cs:spPr>
+  </cs:gridlineMinor>
+  <cs:hiLoLine>
+    <cs:lnRef idx="0"/>
+    <cs:fillRef idx="0"/>
+    <cs:effectRef idx="0"/>
+    <cs:fontRef idx="minor">
+      <a:schemeClr val="tx1"/>
+    </cs:fontRef>
+    <cs:spPr>
+      <a:ln w="9525" cap="flat" cmpd="sng" algn="ctr">
+        <a:solidFill>
+          <a:schemeClr val="tx1">
+            <a:lumMod val="50000"/>
+            <a:lumOff val="50000"/>
+          </a:schemeClr>
+        </a:solidFill>
+        <a:round/>
+      </a:ln>
+    </cs:spPr>
+  </cs:hiLoLine>
+  <cs:leaderLine>
+    <cs:lnRef idx="0"/>
+    <cs:fillRef idx="0"/>
+    <cs:effectRef idx="0"/>
+    <cs:fontRef idx="minor">
+      <a:schemeClr val="tx1"/>
+    </cs:fontRef>
+    <cs:spPr>
+      <a:ln w="9525" cap="flat" cmpd="sng" algn="ctr">
+        <a:solidFill>
+          <a:schemeClr val="tx1">
+            <a:lumMod val="35000"/>
+            <a:lumOff val="65000"/>
+          </a:schemeClr>
+        </a:solidFill>
+        <a:round/>
+      </a:ln>
+    </cs:spPr>
+  </cs:leaderLine>
+  <cs:legend>
+    <cs:lnRef idx="0"/>
+    <cs:fillRef idx="0"/>
+    <cs:effectRef idx="0"/>
+    <cs:fontRef idx="minor">
+      <a:schemeClr val="tx1">
+        <a:lumMod val="65000"/>
+        <a:lumOff val="35000"/>
+      </a:schemeClr>
+    </cs:fontRef>
+    <cs:defRPr sz="900" kern="1200"/>
+  </cs:legend>
+  <cs:plotArea mods="allowNoFillOverride allowNoLineOverride">
+    <cs:lnRef idx="0"/>
+    <cs:fillRef idx="0"/>
+    <cs:effectRef idx="0"/>
+    <cs:fontRef idx="minor">
+      <a:schemeClr val="tx1"/>
+    </cs:fontRef>
+  </cs:plotArea>
+  <cs:plotArea3D mods="allowNoFillOverride allowNoLineOverride">
+    <cs:lnRef idx="0"/>
+    <cs:fillRef idx="0"/>
+    <cs:effectRef idx="0"/>
+    <cs:fontRef idx="minor">
+      <a:schemeClr val="tx1"/>
+    </cs:fontRef>
+  </cs:plotArea3D>
+  <cs:seriesAxis>
+    <cs:lnRef idx="0"/>
+    <cs:fillRef idx="0"/>
+    <cs:effectRef idx="0"/>
+    <cs:fontRef idx="minor">
+      <a:schemeClr val="tx1">
+        <a:lumMod val="65000"/>
+        <a:lumOff val="35000"/>
+      </a:schemeClr>
+    </cs:fontRef>
+    <cs:defRPr sz="900" kern="1200"/>
+  </cs:seriesAxis>
+  <cs:seriesLine>
+    <cs:lnRef idx="0"/>
+    <cs:fillRef idx="0"/>
+    <cs:effectRef idx="0"/>
+    <cs:fontRef idx="minor">
+      <a:schemeClr val="tx1"/>
+    </cs:fontRef>
+    <cs:spPr>
+      <a:ln w="9525" cap="flat" cmpd="sng" algn="ctr">
+        <a:solidFill>
+          <a:schemeClr val="tx1">
+            <a:lumMod val="35000"/>
+            <a:lumOff val="65000"/>
+          </a:schemeClr>
+        </a:solidFill>
+        <a:round/>
+      </a:ln>
+    </cs:spPr>
+  </cs:seriesLine>
+  <cs:title>
+    <cs:lnRef idx="0"/>
+    <cs:fillRef idx="0"/>
+    <cs:effectRef idx="0"/>
+    <cs:fontRef idx="minor">
+      <a:schemeClr val="tx1">
+        <a:lumMod val="65000"/>
+        <a:lumOff val="35000"/>
+      </a:schemeClr>
+    </cs:fontRef>
+    <cs:defRPr sz="1400" b="0" kern="1200" spc="0" baseline="0"/>
+  </cs:title>
+  <cs:trendline>
+    <cs:lnRef idx="0">
+      <cs:styleClr val="auto"/>
+    </cs:lnRef>
+    <cs:fillRef idx="0"/>
+    <cs:effectRef idx="0"/>
+    <cs:fontRef idx="minor">
+      <a:schemeClr val="tx1"/>
+    </cs:fontRef>
+    <cs:spPr>
+      <a:ln w="19050" cap="rnd">
+        <a:solidFill>
+          <a:schemeClr val="phClr"/>
+        </a:solidFill>
+        <a:prstDash val="sysDot"/>
+      </a:ln>
+    </cs:spPr>
+  </cs:trendline>
+  <cs:trendlineLabel>
+    <cs:lnRef idx="0"/>
+    <cs:fillRef idx="0"/>
+    <cs:effectRef idx="0"/>
+    <cs:fontRef idx="minor">
+      <a:schemeClr val="tx1">
+        <a:lumMod val="65000"/>
+        <a:lumOff val="35000"/>
+      </a:schemeClr>
+    </cs:fontRef>
+    <cs:defRPr sz="900" kern="1200"/>
+  </cs:trendlineLabel>
+  <cs:upBar>
+    <cs:lnRef idx="0"/>
+    <cs:fillRef idx="0"/>
+    <cs:effectRef idx="0"/>
+    <cs:fontRef idx="minor">
+      <a:schemeClr val="tx1"/>
+    </cs:fontRef>
+    <cs:spPr>
+      <a:solidFill>
+        <a:schemeClr val="lt1"/>
+      </a:solidFill>
+      <a:ln w="9525" cap="flat" cmpd="sng" algn="ctr">
+        <a:solidFill>
+          <a:schemeClr val="tx1">
+            <a:lumMod val="65000"/>
+            <a:lumOff val="35000"/>
+          </a:schemeClr>
+        </a:solidFill>
+        <a:round/>
+      </a:ln>
+    </cs:spPr>
+  </cs:upBar>
+  <cs:valueAxis>
+    <cs:lnRef idx="0"/>
+    <cs:fillRef idx="0"/>
+    <cs:effectRef idx="0"/>
+    <cs:fontRef idx="minor">
+      <a:schemeClr val="tx1">
+        <a:lumMod val="65000"/>
+        <a:lumOff val="35000"/>
+      </a:schemeClr>
+    </cs:fontRef>
+    <cs:spPr>
+      <a:ln w="9525" cap="flat" cmpd="sng" algn="ctr">
+        <a:solidFill>
+          <a:schemeClr val="tx1">
+            <a:lumMod val="25000"/>
+            <a:lumOff val="75000"/>
+          </a:schemeClr>
+        </a:solidFill>
+        <a:round/>
+      </a:ln>
+    </cs:spPr>
+    <cs:defRPr sz="900" kern="1200"/>
+  </cs:valueAxis>
+  <cs:wall>
+    <cs:lnRef idx="0"/>
+    <cs:fillRef idx="0"/>
+    <cs:effectRef idx="0"/>
+    <cs:fontRef idx="minor">
+      <a:schemeClr val="tx1"/>
+    </cs:fontRef>
+    <cs:spPr>
+      <a:noFill/>
+      <a:ln>
+        <a:noFill/>
+      </a:ln>
+    </cs:spPr>
+  </cs:wall>
+</cs:chartStyle>
+</file>
+
 <file path=word/theme/theme1.xml><?xml version="1.0" encoding="utf-8"?>
 <a:theme xmlns:a="http://schemas.openxmlformats.org/drawingml/2006/main" name="Tema de Office">
   <a:themeElements>

</xml_diff>